<commit_message>
Primera version de ficha
</commit_message>
<xml_diff>
--- a/public/Template/Benefisiaries/Ficha/ficha.docx
+++ b/public/Template/Benefisiaries/Ficha/ficha.docx
@@ -39,8 +39,7 @@
         <w:gridCol w:w="138"/>
         <w:gridCol w:w="3"/>
         <w:gridCol w:w="93"/>
-        <w:gridCol w:w="40"/>
-        <w:gridCol w:w="141"/>
+        <w:gridCol w:w="181"/>
         <w:gridCol w:w="16"/>
         <w:gridCol w:w="77"/>
         <w:gridCol w:w="191"/>
@@ -54,91 +53,78 @@
         <w:gridCol w:w="3"/>
         <w:gridCol w:w="119"/>
         <w:gridCol w:w="12"/>
-        <w:gridCol w:w="12"/>
-        <w:gridCol w:w="281"/>
+        <w:gridCol w:w="293"/>
         <w:gridCol w:w="132"/>
-        <w:gridCol w:w="142"/>
-        <w:gridCol w:w="34"/>
+        <w:gridCol w:w="176"/>
         <w:gridCol w:w="107"/>
         <w:gridCol w:w="10"/>
         <w:gridCol w:w="10"/>
-        <w:gridCol w:w="122"/>
-        <w:gridCol w:w="294"/>
+        <w:gridCol w:w="416"/>
         <w:gridCol w:w="131"/>
         <w:gridCol w:w="11"/>
         <w:gridCol w:w="131"/>
         <w:gridCol w:w="11"/>
-        <w:gridCol w:w="275"/>
+        <w:gridCol w:w="119"/>
+        <w:gridCol w:w="156"/>
         <w:gridCol w:w="9"/>
-        <w:gridCol w:w="130"/>
-        <w:gridCol w:w="6"/>
-        <w:gridCol w:w="114"/>
-        <w:gridCol w:w="26"/>
-        <w:gridCol w:w="7"/>
+        <w:gridCol w:w="250"/>
+        <w:gridCol w:w="33"/>
         <w:gridCol w:w="106"/>
         <w:gridCol w:w="27"/>
         <w:gridCol w:w="151"/>
-        <w:gridCol w:w="130"/>
-        <w:gridCol w:w="4"/>
-        <w:gridCol w:w="7"/>
-        <w:gridCol w:w="131"/>
-        <w:gridCol w:w="2"/>
+        <w:gridCol w:w="141"/>
+        <w:gridCol w:w="133"/>
         <w:gridCol w:w="142"/>
-        <w:gridCol w:w="4"/>
-        <w:gridCol w:w="5"/>
+        <w:gridCol w:w="9"/>
         <w:gridCol w:w="105"/>
         <w:gridCol w:w="37"/>
         <w:gridCol w:w="102"/>
         <w:gridCol w:w="30"/>
         <w:gridCol w:w="9"/>
-        <w:gridCol w:w="137"/>
-        <w:gridCol w:w="6"/>
+        <w:gridCol w:w="120"/>
+        <w:gridCol w:w="23"/>
         <w:gridCol w:w="98"/>
         <w:gridCol w:w="32"/>
         <w:gridCol w:w="144"/>
         <w:gridCol w:w="14"/>
         <w:gridCol w:w="87"/>
-        <w:gridCol w:w="44"/>
-        <w:gridCol w:w="6"/>
+        <w:gridCol w:w="50"/>
         <w:gridCol w:w="4"/>
         <w:gridCol w:w="128"/>
         <w:gridCol w:w="9"/>
         <w:gridCol w:w="91"/>
-        <w:gridCol w:w="182"/>
-        <w:gridCol w:w="11"/>
+        <w:gridCol w:w="193"/>
         <w:gridCol w:w="84"/>
         <w:gridCol w:w="188"/>
         <w:gridCol w:w="6"/>
         <w:gridCol w:w="152"/>
         <w:gridCol w:w="137"/>
-        <w:gridCol w:w="276"/>
+        <w:gridCol w:w="142"/>
+        <w:gridCol w:w="130"/>
+        <w:gridCol w:w="4"/>
         <w:gridCol w:w="7"/>
         <w:gridCol w:w="135"/>
         <w:gridCol w:w="281"/>
         <w:gridCol w:w="9"/>
         <w:gridCol w:w="147"/>
-        <w:gridCol w:w="132"/>
-        <w:gridCol w:w="5"/>
-        <w:gridCol w:w="12"/>
-        <w:gridCol w:w="127"/>
-        <w:gridCol w:w="3"/>
-        <w:gridCol w:w="86"/>
+        <w:gridCol w:w="137"/>
+        <w:gridCol w:w="228"/>
         <w:gridCol w:w="52"/>
         <w:gridCol w:w="284"/>
         <w:gridCol w:w="3"/>
-        <w:gridCol w:w="135"/>
+        <w:gridCol w:w="66"/>
+        <w:gridCol w:w="69"/>
         <w:gridCol w:w="144"/>
         <w:gridCol w:w="1"/>
         <w:gridCol w:w="115"/>
-        <w:gridCol w:w="169"/>
-        <w:gridCol w:w="364"/>
-        <w:gridCol w:w="25"/>
+        <w:gridCol w:w="558"/>
         <w:gridCol w:w="30"/>
         <w:gridCol w:w="6"/>
         <w:gridCol w:w="141"/>
         <w:gridCol w:w="143"/>
         <w:gridCol w:w="62"/>
-        <w:gridCol w:w="505"/>
+        <w:gridCol w:w="238"/>
+        <w:gridCol w:w="267"/>
         <w:gridCol w:w="4"/>
         <w:gridCol w:w="137"/>
         <w:gridCol w:w="454"/>
@@ -150,7 +136,7 @@
         <w:tc>
           <w:tcPr>
             <w:tcW w:w="11078" w:type="dxa"/>
-            <w:gridSpan w:val="115"/>
+            <w:gridSpan w:val="101"/>
             <w:tcBorders>
               <w:bottom w:val="nil"/>
             </w:tcBorders>
@@ -469,7 +455,7 @@
         <w:tc>
           <w:tcPr>
             <w:tcW w:w="11078" w:type="dxa"/>
-            <w:gridSpan w:val="115"/>
+            <w:gridSpan w:val="101"/>
             <w:tcBorders>
               <w:top w:val="nil"/>
             </w:tcBorders>
@@ -510,7 +496,7 @@
         <w:tc>
           <w:tcPr>
             <w:tcW w:w="11078" w:type="dxa"/>
-            <w:gridSpan w:val="115"/>
+            <w:gridSpan w:val="101"/>
             <w:shd w:val="clear" w:color="auto" w:fill="BFBFBF" w:themeFill="background1" w:themeFillShade="BF"/>
           </w:tcPr>
           <w:p>
@@ -539,7 +525,7 @@
         <w:tc>
           <w:tcPr>
             <w:tcW w:w="11078" w:type="dxa"/>
-            <w:gridSpan w:val="115"/>
+            <w:gridSpan w:val="101"/>
             <w:vAlign w:val="center"/>
           </w:tcPr>
           <w:p>
@@ -566,7 +552,7 @@
         <w:tc>
           <w:tcPr>
             <w:tcW w:w="2525" w:type="dxa"/>
-            <w:gridSpan w:val="26"/>
+            <w:gridSpan w:val="25"/>
             <w:shd w:val="clear" w:color="auto" w:fill="D9D9D9" w:themeFill="background1" w:themeFillShade="D9"/>
             <w:vAlign w:val="center"/>
           </w:tcPr>
@@ -593,49 +579,10 @@
                 <w:szCs w:val="16"/>
                 <w:lang w:eastAsia="es-CO"/>
               </w:rPr>
-              <w:t>FICHA DE INSCRIPCIÓN Nº</w:t>
-            </w:r>
-          </w:p>
-        </w:tc>
-        <w:tc>
-          <w:tcPr>
-            <w:tcW w:w="740" w:type="dxa"/>
-            <w:gridSpan w:val="9"/>
-            <w:vAlign w:val="center"/>
-          </w:tcPr>
-          <w:p>
-            <w:pPr>
-              <w:jc w:val="center"/>
-              <w:rPr>
-                <w:rFonts w:ascii="Arial" w:eastAsia="Times New Roman" w:hAnsi="Arial" w:cs="Arial"/>
-                <w:color w:val="000000"/>
-                <w:sz w:val="16"/>
-                <w:szCs w:val="16"/>
-                <w:lang w:eastAsia="es-CO"/>
-              </w:rPr>
-            </w:pPr>
-            <w:r>
-              <w:rPr>
-                <w:rFonts w:ascii="Arial" w:eastAsia="Times New Roman" w:hAnsi="Arial" w:cs="Arial"/>
-                <w:color w:val="000000"/>
-                <w:sz w:val="16"/>
-                <w:szCs w:val="16"/>
-                <w:lang w:eastAsia="es-CO"/>
-              </w:rPr>
-              <w:t>${id}</w:t>
-            </w:r>
-          </w:p>
-        </w:tc>
-        <w:tc>
-          <w:tcPr>
-            <w:tcW w:w="700" w:type="dxa"/>
-            <w:gridSpan w:val="6"/>
-            <w:shd w:val="clear" w:color="auto" w:fill="D9D9D9" w:themeFill="background1" w:themeFillShade="D9"/>
-            <w:vAlign w:val="center"/>
-          </w:tcPr>
-          <w:p>
-            <w:pPr>
-              <w:jc w:val="center"/>
+              <w:t xml:space="preserve">FICHA DE INSCRIPCIÓN </w:t>
+            </w:r>
+            <w:proofErr w:type="spellStart"/>
+            <w:r>
               <w:rPr>
                 <w:rFonts w:ascii="Arial" w:eastAsia="Times New Roman" w:hAnsi="Arial" w:cs="Arial"/>
                 <w:b/>
@@ -645,8 +592,50 @@
                 <w:szCs w:val="16"/>
                 <w:lang w:eastAsia="es-CO"/>
               </w:rPr>
-            </w:pPr>
-            <w:r>
+              <w:t>Nº</w:t>
+            </w:r>
+            <w:proofErr w:type="spellEnd"/>
+          </w:p>
+        </w:tc>
+        <w:tc>
+          <w:tcPr>
+            <w:tcW w:w="740" w:type="dxa"/>
+            <w:gridSpan w:val="7"/>
+            <w:vAlign w:val="center"/>
+          </w:tcPr>
+          <w:p>
+            <w:pPr>
+              <w:jc w:val="center"/>
+              <w:rPr>
+                <w:rFonts w:ascii="Arial" w:eastAsia="Times New Roman" w:hAnsi="Arial" w:cs="Arial"/>
+                <w:color w:val="000000"/>
+                <w:sz w:val="16"/>
+                <w:szCs w:val="16"/>
+                <w:lang w:eastAsia="es-CO"/>
+              </w:rPr>
+            </w:pPr>
+            <w:r>
+              <w:rPr>
+                <w:rFonts w:ascii="Arial" w:eastAsia="Times New Roman" w:hAnsi="Arial" w:cs="Arial"/>
+                <w:color w:val="000000"/>
+                <w:sz w:val="16"/>
+                <w:szCs w:val="16"/>
+                <w:lang w:eastAsia="es-CO"/>
+              </w:rPr>
+              <w:t>${id}</w:t>
+            </w:r>
+          </w:p>
+        </w:tc>
+        <w:tc>
+          <w:tcPr>
+            <w:tcW w:w="700" w:type="dxa"/>
+            <w:gridSpan w:val="5"/>
+            <w:shd w:val="clear" w:color="auto" w:fill="D9D9D9" w:themeFill="background1" w:themeFillShade="D9"/>
+            <w:vAlign w:val="center"/>
+          </w:tcPr>
+          <w:p>
+            <w:pPr>
+              <w:jc w:val="center"/>
               <w:rPr>
                 <w:rFonts w:ascii="Arial" w:eastAsia="Times New Roman" w:hAnsi="Arial" w:cs="Arial"/>
                 <w:b/>
@@ -656,49 +645,8 @@
                 <w:szCs w:val="16"/>
                 <w:lang w:eastAsia="es-CO"/>
               </w:rPr>
-              <w:t>FECHA</w:t>
-            </w:r>
-          </w:p>
-        </w:tc>
-        <w:tc>
-          <w:tcPr>
-            <w:tcW w:w="1702" w:type="dxa"/>
-            <w:gridSpan w:val="25"/>
-            <w:vAlign w:val="center"/>
-          </w:tcPr>
-          <w:p>
-            <w:pPr>
-              <w:jc w:val="center"/>
-              <w:rPr>
-                <w:rFonts w:ascii="Arial" w:eastAsia="Times New Roman" w:hAnsi="Arial" w:cs="Arial"/>
-                <w:color w:val="000000"/>
-                <w:sz w:val="16"/>
-                <w:szCs w:val="16"/>
-                <w:lang w:eastAsia="es-CO"/>
-              </w:rPr>
-            </w:pPr>
-            <w:r>
-              <w:rPr>
-                <w:rFonts w:ascii="Arial" w:eastAsia="Times New Roman" w:hAnsi="Arial" w:cs="Arial"/>
-                <w:color w:val="000000"/>
-                <w:sz w:val="16"/>
-                <w:szCs w:val="16"/>
-                <w:lang w:eastAsia="es-CO"/>
-              </w:rPr>
-              <w:t>${date}</w:t>
-            </w:r>
-          </w:p>
-        </w:tc>
-        <w:tc>
-          <w:tcPr>
-            <w:tcW w:w="1122" w:type="dxa"/>
-            <w:gridSpan w:val="15"/>
-            <w:shd w:val="clear" w:color="auto" w:fill="D9D9D9" w:themeFill="background1" w:themeFillShade="D9"/>
-            <w:vAlign w:val="center"/>
-          </w:tcPr>
-          <w:p>
-            <w:pPr>
-              <w:jc w:val="center"/>
+            </w:pPr>
+            <w:r>
               <w:rPr>
                 <w:rFonts w:ascii="Arial" w:eastAsia="Times New Roman" w:hAnsi="Arial" w:cs="Arial"/>
                 <w:b/>
@@ -708,8 +656,49 @@
                 <w:szCs w:val="16"/>
                 <w:lang w:eastAsia="es-CO"/>
               </w:rPr>
-            </w:pPr>
-            <w:r>
+              <w:t>FECHA</w:t>
+            </w:r>
+          </w:p>
+        </w:tc>
+        <w:tc>
+          <w:tcPr>
+            <w:tcW w:w="1702" w:type="dxa"/>
+            <w:gridSpan w:val="19"/>
+            <w:vAlign w:val="center"/>
+          </w:tcPr>
+          <w:p>
+            <w:pPr>
+              <w:jc w:val="center"/>
+              <w:rPr>
+                <w:rFonts w:ascii="Arial" w:eastAsia="Times New Roman" w:hAnsi="Arial" w:cs="Arial"/>
+                <w:color w:val="000000"/>
+                <w:sz w:val="16"/>
+                <w:szCs w:val="16"/>
+                <w:lang w:eastAsia="es-CO"/>
+              </w:rPr>
+            </w:pPr>
+            <w:r>
+              <w:rPr>
+                <w:rFonts w:ascii="Arial" w:eastAsia="Times New Roman" w:hAnsi="Arial" w:cs="Arial"/>
+                <w:color w:val="000000"/>
+                <w:sz w:val="16"/>
+                <w:szCs w:val="16"/>
+                <w:lang w:eastAsia="es-CO"/>
+              </w:rPr>
+              <w:t>${date}</w:t>
+            </w:r>
+          </w:p>
+        </w:tc>
+        <w:tc>
+          <w:tcPr>
+            <w:tcW w:w="1122" w:type="dxa"/>
+            <w:gridSpan w:val="13"/>
+            <w:shd w:val="clear" w:color="auto" w:fill="D9D9D9" w:themeFill="background1" w:themeFillShade="D9"/>
+            <w:vAlign w:val="center"/>
+          </w:tcPr>
+          <w:p>
+            <w:pPr>
+              <w:jc w:val="center"/>
               <w:rPr>
                 <w:rFonts w:ascii="Arial" w:eastAsia="Times New Roman" w:hAnsi="Arial" w:cs="Arial"/>
                 <w:b/>
@@ -719,53 +708,6 @@
                 <w:szCs w:val="16"/>
                 <w:lang w:eastAsia="es-CO"/>
               </w:rPr>
-              <w:t>REGIÓN</w:t>
-            </w:r>
-          </w:p>
-        </w:tc>
-        <w:tc>
-          <w:tcPr>
-            <w:tcW w:w="1003" w:type="dxa"/>
-            <w:gridSpan w:val="8"/>
-            <w:vAlign w:val="center"/>
-          </w:tcPr>
-          <w:p>
-            <w:pPr>
-              <w:jc w:val="center"/>
-              <w:rPr>
-                <w:rFonts w:ascii="Arial" w:eastAsia="Times New Roman" w:hAnsi="Arial" w:cs="Arial"/>
-                <w:color w:val="000000"/>
-                <w:sz w:val="16"/>
-                <w:szCs w:val="16"/>
-                <w:lang w:eastAsia="es-CO"/>
-              </w:rPr>
-            </w:pPr>
-            <w:r>
-              <w:rPr>
-                <w:rFonts w:ascii="Arial" w:eastAsia="Times New Roman" w:hAnsi="Arial" w:cs="Arial"/>
-                <w:color w:val="000000"/>
-                <w:sz w:val="16"/>
-                <w:szCs w:val="16"/>
-                <w:lang w:eastAsia="es-CO"/>
-              </w:rPr>
-              <w:t>${zone}</w:t>
-            </w:r>
-          </w:p>
-        </w:tc>
-        <w:tc>
-          <w:tcPr>
-            <w:tcW w:w="1130" w:type="dxa"/>
-            <w:gridSpan w:val="12"/>
-            <w:shd w:val="clear" w:color="auto" w:fill="D9D9D9" w:themeFill="background1" w:themeFillShade="D9"/>
-            <w:vAlign w:val="center"/>
-          </w:tcPr>
-          <w:p>
-            <w:pPr>
-              <w:jc w:val="center"/>
-              <w:rPr>
-                <w:b/>
-                <w:bCs/>
-              </w:rPr>
             </w:pPr>
             <w:r>
               <w:rPr>
@@ -777,6 +719,86 @@
                 <w:szCs w:val="16"/>
                 <w:lang w:eastAsia="es-CO"/>
               </w:rPr>
+              <w:t>REGIÓN</w:t>
+            </w:r>
+          </w:p>
+        </w:tc>
+        <w:tc>
+          <w:tcPr>
+            <w:tcW w:w="1003" w:type="dxa"/>
+            <w:gridSpan w:val="10"/>
+            <w:vAlign w:val="center"/>
+          </w:tcPr>
+          <w:p>
+            <w:pPr>
+              <w:jc w:val="center"/>
+              <w:rPr>
+                <w:rFonts w:ascii="Arial" w:eastAsia="Times New Roman" w:hAnsi="Arial" w:cs="Arial"/>
+                <w:color w:val="000000"/>
+                <w:sz w:val="16"/>
+                <w:szCs w:val="16"/>
+                <w:lang w:eastAsia="es-CO"/>
+              </w:rPr>
+            </w:pPr>
+            <w:r>
+              <w:rPr>
+                <w:rFonts w:ascii="Arial" w:eastAsia="Times New Roman" w:hAnsi="Arial" w:cs="Arial"/>
+                <w:color w:val="000000"/>
+                <w:sz w:val="16"/>
+                <w:szCs w:val="16"/>
+                <w:lang w:eastAsia="es-CO"/>
+              </w:rPr>
+              <w:t>${</w:t>
+            </w:r>
+            <w:proofErr w:type="spellStart"/>
+            <w:r>
+              <w:rPr>
+                <w:rFonts w:ascii="Arial" w:eastAsia="Times New Roman" w:hAnsi="Arial" w:cs="Arial"/>
+                <w:color w:val="000000"/>
+                <w:sz w:val="16"/>
+                <w:szCs w:val="16"/>
+                <w:lang w:eastAsia="es-CO"/>
+              </w:rPr>
+              <w:t>zone</w:t>
+            </w:r>
+            <w:proofErr w:type="spellEnd"/>
+            <w:r>
+              <w:rPr>
+                <w:rFonts w:ascii="Arial" w:eastAsia="Times New Roman" w:hAnsi="Arial" w:cs="Arial"/>
+                <w:color w:val="000000"/>
+                <w:sz w:val="16"/>
+                <w:szCs w:val="16"/>
+                <w:lang w:eastAsia="es-CO"/>
+              </w:rPr>
+              <w:t>}</w:t>
+            </w:r>
+          </w:p>
+        </w:tc>
+        <w:tc>
+          <w:tcPr>
+            <w:tcW w:w="1130" w:type="dxa"/>
+            <w:gridSpan w:val="9"/>
+            <w:shd w:val="clear" w:color="auto" w:fill="D9D9D9" w:themeFill="background1" w:themeFillShade="D9"/>
+            <w:vAlign w:val="center"/>
+          </w:tcPr>
+          <w:p>
+            <w:pPr>
+              <w:jc w:val="center"/>
+              <w:rPr>
+                <w:b/>
+                <w:bCs/>
+              </w:rPr>
+            </w:pPr>
+            <w:r>
+              <w:rPr>
+                <w:rFonts w:ascii="Arial" w:eastAsia="Times New Roman" w:hAnsi="Arial" w:cs="Arial"/>
+                <w:b/>
+                <w:bCs/>
+                <w:color w:val="000000"/>
+                <w:sz w:val="16"/>
+                <w:szCs w:val="16"/>
+                <w:lang w:eastAsia="es-CO"/>
+              </w:rPr>
               <w:t>MUNICIPIO:</w:t>
             </w:r>
           </w:p>
@@ -784,22 +806,38 @@
         <w:tc>
           <w:tcPr>
             <w:tcW w:w="2156" w:type="dxa"/>
-            <w:gridSpan w:val="14"/>
-            <w:vAlign w:val="center"/>
-          </w:tcPr>
-          <w:p>
-            <w:pPr>
-              <w:jc w:val="center"/>
-              <w:rPr>
-                <w:rFonts w:ascii="Arial" w:hAnsi="Arial" w:cs="Arial"/>
-              </w:rPr>
-            </w:pPr>
-            <w:r>
-              <w:rPr>
-                <w:rFonts w:ascii="Arial" w:hAnsi="Arial" w:cs="Arial"/>
-                <w:sz w:val="16"/>
-              </w:rPr>
-              <w:t>${municipality}</w:t>
+            <w:gridSpan w:val="13"/>
+            <w:vAlign w:val="center"/>
+          </w:tcPr>
+          <w:p>
+            <w:pPr>
+              <w:jc w:val="center"/>
+              <w:rPr>
+                <w:rFonts w:ascii="Arial" w:hAnsi="Arial" w:cs="Arial"/>
+              </w:rPr>
+            </w:pPr>
+            <w:r>
+              <w:rPr>
+                <w:rFonts w:ascii="Arial" w:hAnsi="Arial" w:cs="Arial"/>
+                <w:sz w:val="16"/>
+              </w:rPr>
+              <w:t>${</w:t>
+            </w:r>
+            <w:proofErr w:type="spellStart"/>
+            <w:r>
+              <w:rPr>
+                <w:rFonts w:ascii="Arial" w:hAnsi="Arial" w:cs="Arial"/>
+                <w:sz w:val="16"/>
+              </w:rPr>
+              <w:t>municipality</w:t>
+            </w:r>
+            <w:proofErr w:type="spellEnd"/>
+            <w:r>
+              <w:rPr>
+                <w:rFonts w:ascii="Arial" w:hAnsi="Arial" w:cs="Arial"/>
+                <w:sz w:val="16"/>
+              </w:rPr>
+              <w:t>}</w:t>
             </w:r>
           </w:p>
         </w:tc>
@@ -811,7 +849,7 @@
         <w:tc>
           <w:tcPr>
             <w:tcW w:w="11078" w:type="dxa"/>
-            <w:gridSpan w:val="115"/>
+            <w:gridSpan w:val="101"/>
             <w:vAlign w:val="center"/>
           </w:tcPr>
           <w:p>
@@ -832,7 +870,7 @@
         <w:tc>
           <w:tcPr>
             <w:tcW w:w="11078" w:type="dxa"/>
-            <w:gridSpan w:val="115"/>
+            <w:gridSpan w:val="101"/>
             <w:shd w:val="clear" w:color="auto" w:fill="BFBFBF" w:themeFill="background1" w:themeFillShade="BF"/>
             <w:vAlign w:val="center"/>
           </w:tcPr>
@@ -863,7 +901,7 @@
         <w:tc>
           <w:tcPr>
             <w:tcW w:w="11078" w:type="dxa"/>
-            <w:gridSpan w:val="115"/>
+            <w:gridSpan w:val="101"/>
             <w:tcBorders>
               <w:bottom w:val="nil"/>
             </w:tcBorders>
@@ -893,7 +931,7 @@
         <w:tc>
           <w:tcPr>
             <w:tcW w:w="1974" w:type="dxa"/>
-            <w:gridSpan w:val="18"/>
+            <w:gridSpan w:val="17"/>
             <w:shd w:val="clear" w:color="auto" w:fill="D9D9D9" w:themeFill="background1" w:themeFillShade="D9"/>
             <w:vAlign w:val="center"/>
           </w:tcPr>
@@ -923,7 +961,7 @@
         <w:tc>
           <w:tcPr>
             <w:tcW w:w="3981" w:type="dxa"/>
-            <w:gridSpan w:val="52"/>
+            <w:gridSpan w:val="43"/>
             <w:vAlign w:val="center"/>
           </w:tcPr>
           <w:p>
@@ -947,6 +985,7 @@
               </w:rPr>
               <w:t>${</w:t>
             </w:r>
+            <w:proofErr w:type="spellStart"/>
             <w:r>
               <w:rPr>
                 <w:rFonts w:ascii="Arial" w:eastAsia="Times New Roman" w:hAnsi="Arial" w:cs="Arial"/>
@@ -955,14 +994,25 @@
                 <w:szCs w:val="16"/>
                 <w:lang w:eastAsia="es-CO"/>
               </w:rPr>
-              <w:t>full_name}</w:t>
+              <w:t>full_name</w:t>
+            </w:r>
+            <w:proofErr w:type="spellEnd"/>
+            <w:r>
+              <w:rPr>
+                <w:rFonts w:ascii="Arial" w:eastAsia="Times New Roman" w:hAnsi="Arial" w:cs="Arial"/>
+                <w:color w:val="000000"/>
+                <w:sz w:val="16"/>
+                <w:szCs w:val="16"/>
+                <w:lang w:eastAsia="es-CO"/>
+              </w:rPr>
+              <w:t>}</w:t>
             </w:r>
           </w:p>
         </w:tc>
         <w:tc>
           <w:tcPr>
             <w:tcW w:w="141" w:type="dxa"/>
-            <w:gridSpan w:val="4"/>
+            <w:gridSpan w:val="3"/>
             <w:tcBorders>
               <w:top w:val="nil"/>
               <w:bottom w:val="nil"/>
@@ -985,7 +1035,7 @@
         <w:tc>
           <w:tcPr>
             <w:tcW w:w="1696" w:type="dxa"/>
-            <w:gridSpan w:val="15"/>
+            <w:gridSpan w:val="16"/>
             <w:shd w:val="clear" w:color="auto" w:fill="D9D9D9" w:themeFill="background1" w:themeFillShade="D9"/>
             <w:vAlign w:val="center"/>
           </w:tcPr>
@@ -1037,7 +1087,7 @@
         <w:tc>
           <w:tcPr>
             <w:tcW w:w="704" w:type="dxa"/>
-            <w:gridSpan w:val="9"/>
+            <w:gridSpan w:val="5"/>
             <w:shd w:val="clear" w:color="auto" w:fill="D9D9D9" w:themeFill="background1" w:themeFillShade="D9"/>
             <w:vAlign w:val="center"/>
           </w:tcPr>
@@ -1067,7 +1117,7 @@
         <w:tc>
           <w:tcPr>
             <w:tcW w:w="395" w:type="dxa"/>
-            <w:gridSpan w:val="4"/>
+            <w:gridSpan w:val="5"/>
             <w:vAlign w:val="center"/>
           </w:tcPr>
           <w:p>
@@ -1096,7 +1146,6 @@
         <w:tc>
           <w:tcPr>
             <w:tcW w:w="558" w:type="dxa"/>
-            <w:gridSpan w:val="3"/>
             <w:shd w:val="clear" w:color="auto" w:fill="D9D9D9" w:themeFill="background1" w:themeFillShade="D9"/>
             <w:vAlign w:val="center"/>
           </w:tcPr>
@@ -1155,7 +1204,7 @@
         <w:tc>
           <w:tcPr>
             <w:tcW w:w="509" w:type="dxa"/>
-            <w:gridSpan w:val="2"/>
+            <w:gridSpan w:val="3"/>
             <w:shd w:val="clear" w:color="auto" w:fill="D9D9D9" w:themeFill="background1" w:themeFillShade="D9"/>
             <w:vAlign w:val="center"/>
           </w:tcPr>
@@ -1215,7 +1264,7 @@
         <w:tc>
           <w:tcPr>
             <w:tcW w:w="11078" w:type="dxa"/>
-            <w:gridSpan w:val="115"/>
+            <w:gridSpan w:val="101"/>
             <w:tcBorders>
               <w:top w:val="nil"/>
               <w:bottom w:val="nil"/>
@@ -1236,12 +1285,14 @@
       </w:tr>
       <w:tr>
         <w:trPr>
+          <w:gridAfter w:val="4"/>
+          <w:wAfter w:w="862" w:type="dxa"/>
           <w:trHeight w:val="283"/>
         </w:trPr>
         <w:tc>
           <w:tcPr>
             <w:tcW w:w="1974" w:type="dxa"/>
-            <w:gridSpan w:val="18"/>
+            <w:gridSpan w:val="17"/>
             <w:shd w:val="clear" w:color="auto" w:fill="D9D9D9" w:themeFill="background1" w:themeFillShade="D9"/>
             <w:vAlign w:val="center"/>
           </w:tcPr>
@@ -1271,7 +1322,7 @@
         <w:tc>
           <w:tcPr>
             <w:tcW w:w="1838" w:type="dxa"/>
-            <w:gridSpan w:val="20"/>
+            <w:gridSpan w:val="17"/>
             <w:vAlign w:val="center"/>
           </w:tcPr>
           <w:p>
@@ -1293,7 +1344,29 @@
                 <w:szCs w:val="16"/>
                 <w:lang w:eastAsia="es-CO"/>
               </w:rPr>
-              <w:t>${city}</w:t>
+              <w:t>${</w:t>
+            </w:r>
+            <w:proofErr w:type="spellStart"/>
+            <w:r>
+              <w:rPr>
+                <w:rFonts w:ascii="Arial" w:eastAsia="Times New Roman" w:hAnsi="Arial" w:cs="Arial"/>
+                <w:color w:val="000000"/>
+                <w:sz w:val="16"/>
+                <w:szCs w:val="16"/>
+                <w:lang w:eastAsia="es-CO"/>
+              </w:rPr>
+              <w:t>city</w:t>
+            </w:r>
+            <w:proofErr w:type="spellEnd"/>
+            <w:r>
+              <w:rPr>
+                <w:rFonts w:ascii="Arial" w:eastAsia="Times New Roman" w:hAnsi="Arial" w:cs="Arial"/>
+                <w:color w:val="000000"/>
+                <w:sz w:val="16"/>
+                <w:szCs w:val="16"/>
+                <w:lang w:eastAsia="es-CO"/>
+              </w:rPr>
+              <w:t>}</w:t>
             </w:r>
           </w:p>
         </w:tc>
@@ -1322,146 +1395,6 @@
         </w:tc>
         <w:tc>
           <w:tcPr>
-            <w:tcW w:w="425" w:type="dxa"/>
-            <w:gridSpan w:val="4"/>
-            <w:shd w:val="clear" w:color="auto" w:fill="D9D9D9" w:themeFill="background1" w:themeFillShade="D9"/>
-            <w:vAlign w:val="center"/>
-          </w:tcPr>
-          <w:p>
-            <w:pPr>
-              <w:jc w:val="center"/>
-              <w:rPr>
-                <w:rFonts w:ascii="Arial" w:eastAsia="Times New Roman" w:hAnsi="Arial" w:cs="Arial"/>
-                <w:color w:val="000000"/>
-                <w:sz w:val="16"/>
-                <w:szCs w:val="16"/>
-                <w:lang w:eastAsia="es-CO"/>
-              </w:rPr>
-            </w:pPr>
-            <w:r>
-              <w:rPr>
-                <w:rFonts w:ascii="Arial" w:eastAsia="Times New Roman" w:hAnsi="Arial" w:cs="Arial"/>
-                <w:color w:val="000000"/>
-                <w:sz w:val="16"/>
-                <w:szCs w:val="16"/>
-                <w:lang w:eastAsia="es-CO"/>
-              </w:rPr>
-              <w:t>Edad</w:t>
-            </w:r>
-          </w:p>
-        </w:tc>
-        <w:tc>
-          <w:tcPr>
-            <w:tcW w:w="437" w:type="dxa"/>
-            <w:gridSpan w:val="7"/>
-            <w:vAlign w:val="center"/>
-          </w:tcPr>
-          <w:p>
-            <w:pPr>
-              <w:jc w:val="center"/>
-              <w:rPr>
-                <w:rFonts w:ascii="Arial" w:eastAsia="Times New Roman" w:hAnsi="Arial" w:cs="Arial"/>
-                <w:color w:val="000000"/>
-                <w:sz w:val="16"/>
-                <w:szCs w:val="16"/>
-                <w:lang w:eastAsia="es-CO"/>
-              </w:rPr>
-            </w:pPr>
-            <w:r>
-              <w:rPr>
-                <w:rFonts w:ascii="Arial" w:eastAsia="Times New Roman" w:hAnsi="Arial" w:cs="Arial"/>
-                <w:color w:val="000000"/>
-                <w:sz w:val="16"/>
-                <w:szCs w:val="16"/>
-                <w:lang w:eastAsia="es-CO"/>
-              </w:rPr>
-              <w:t>${Y}</w:t>
-            </w:r>
-          </w:p>
-        </w:tc>
-        <w:tc>
-          <w:tcPr>
-            <w:tcW w:w="130" w:type="dxa"/>
-            <w:tcBorders>
-              <w:top w:val="nil"/>
-              <w:bottom w:val="nil"/>
-            </w:tcBorders>
-            <w:vAlign w:val="center"/>
-          </w:tcPr>
-          <w:p>
-            <w:pPr>
-              <w:jc w:val="center"/>
-              <w:rPr>
-                <w:rFonts w:ascii="Arial" w:eastAsia="Times New Roman" w:hAnsi="Arial" w:cs="Arial"/>
-                <w:color w:val="000000"/>
-                <w:sz w:val="16"/>
-                <w:szCs w:val="16"/>
-                <w:lang w:eastAsia="es-CO"/>
-              </w:rPr>
-            </w:pPr>
-          </w:p>
-        </w:tc>
-        <w:tc>
-          <w:tcPr>
-            <w:tcW w:w="1560" w:type="dxa"/>
-            <w:gridSpan w:val="26"/>
-            <w:shd w:val="clear" w:color="auto" w:fill="D9D9D9" w:themeFill="background1" w:themeFillShade="D9"/>
-            <w:vAlign w:val="center"/>
-          </w:tcPr>
-          <w:p>
-            <w:pPr>
-              <w:jc w:val="center"/>
-              <w:rPr>
-                <w:rFonts w:ascii="Arial" w:eastAsia="Times New Roman" w:hAnsi="Arial" w:cs="Arial"/>
-                <w:color w:val="000000"/>
-                <w:sz w:val="16"/>
-                <w:szCs w:val="16"/>
-                <w:lang w:eastAsia="es-CO"/>
-              </w:rPr>
-            </w:pPr>
-            <w:r>
-              <w:rPr>
-                <w:rFonts w:ascii="Arial" w:eastAsia="Times New Roman" w:hAnsi="Arial" w:cs="Arial"/>
-                <w:color w:val="000000"/>
-                <w:sz w:val="16"/>
-                <w:szCs w:val="16"/>
-                <w:lang w:eastAsia="es-CO"/>
-              </w:rPr>
-              <w:t>Tipo de identificación</w:t>
-            </w:r>
-          </w:p>
-        </w:tc>
-        <w:tc>
-          <w:tcPr>
-            <w:tcW w:w="1582" w:type="dxa"/>
-            <w:gridSpan w:val="15"/>
-            <w:vAlign w:val="center"/>
-          </w:tcPr>
-          <w:p>
-            <w:pPr>
-              <w:jc w:val="center"/>
-              <w:rPr>
-                <w:rFonts w:ascii="Arial" w:eastAsia="Times New Roman" w:hAnsi="Arial" w:cs="Arial"/>
-                <w:color w:val="000000"/>
-                <w:sz w:val="16"/>
-                <w:szCs w:val="16"/>
-                <w:lang w:eastAsia="es-CO"/>
-              </w:rPr>
-            </w:pPr>
-            <w:r>
-              <w:rPr>
-                <w:rFonts w:ascii="Arial" w:eastAsia="Times New Roman" w:hAnsi="Arial" w:cs="Arial"/>
-                <w:color w:val="000000"/>
-                <w:sz w:val="16"/>
-                <w:szCs w:val="16"/>
-                <w:lang w:eastAsia="es-CO"/>
-              </w:rPr>
-              <w:t>${identiti_type}</w:t>
-            </w:r>
-          </w:p>
-        </w:tc>
-        <w:tc>
-          <w:tcPr>
             <w:tcW w:w="130" w:type="dxa"/>
             <w:gridSpan w:val="2"/>
             <w:tcBorders>
@@ -1485,8 +1418,111 @@
         </w:tc>
         <w:tc>
           <w:tcPr>
+            <w:tcW w:w="1560" w:type="dxa"/>
+            <w:gridSpan w:val="17"/>
+            <w:shd w:val="clear" w:color="auto" w:fill="D9D9D9" w:themeFill="background1" w:themeFillShade="D9"/>
+            <w:vAlign w:val="center"/>
+          </w:tcPr>
+          <w:p>
+            <w:pPr>
+              <w:jc w:val="center"/>
+              <w:rPr>
+                <w:rFonts w:ascii="Arial" w:eastAsia="Times New Roman" w:hAnsi="Arial" w:cs="Arial"/>
+                <w:color w:val="000000"/>
+                <w:sz w:val="16"/>
+                <w:szCs w:val="16"/>
+                <w:lang w:eastAsia="es-CO"/>
+              </w:rPr>
+            </w:pPr>
+            <w:r>
+              <w:rPr>
+                <w:rFonts w:ascii="Arial" w:eastAsia="Times New Roman" w:hAnsi="Arial" w:cs="Arial"/>
+                <w:color w:val="000000"/>
+                <w:sz w:val="16"/>
+                <w:szCs w:val="16"/>
+                <w:lang w:eastAsia="es-CO"/>
+              </w:rPr>
+              <w:t>Tipo de identificación</w:t>
+            </w:r>
+          </w:p>
+        </w:tc>
+        <w:tc>
+          <w:tcPr>
+            <w:tcW w:w="1582" w:type="dxa"/>
+            <w:gridSpan w:val="18"/>
+            <w:vAlign w:val="center"/>
+          </w:tcPr>
+          <w:p>
+            <w:pPr>
+              <w:jc w:val="center"/>
+              <w:rPr>
+                <w:rFonts w:ascii="Arial" w:eastAsia="Times New Roman" w:hAnsi="Arial" w:cs="Arial"/>
+                <w:color w:val="000000"/>
+                <w:sz w:val="16"/>
+                <w:szCs w:val="16"/>
+                <w:lang w:eastAsia="es-CO"/>
+              </w:rPr>
+            </w:pPr>
+            <w:r>
+              <w:rPr>
+                <w:rFonts w:ascii="Arial" w:eastAsia="Times New Roman" w:hAnsi="Arial" w:cs="Arial"/>
+                <w:color w:val="000000"/>
+                <w:sz w:val="16"/>
+                <w:szCs w:val="16"/>
+                <w:lang w:eastAsia="es-CO"/>
+              </w:rPr>
+              <w:t>${</w:t>
+            </w:r>
+            <w:proofErr w:type="spellStart"/>
+            <w:r>
+              <w:rPr>
+                <w:rFonts w:ascii="Arial" w:eastAsia="Times New Roman" w:hAnsi="Arial" w:cs="Arial"/>
+                <w:color w:val="000000"/>
+                <w:sz w:val="16"/>
+                <w:szCs w:val="16"/>
+                <w:lang w:eastAsia="es-CO"/>
+              </w:rPr>
+              <w:t>identiti_type</w:t>
+            </w:r>
+            <w:proofErr w:type="spellEnd"/>
+            <w:r>
+              <w:rPr>
+                <w:rFonts w:ascii="Arial" w:eastAsia="Times New Roman" w:hAnsi="Arial" w:cs="Arial"/>
+                <w:color w:val="000000"/>
+                <w:sz w:val="16"/>
+                <w:szCs w:val="16"/>
+                <w:lang w:eastAsia="es-CO"/>
+              </w:rPr>
+              <w:t>}</w:t>
+            </w:r>
+          </w:p>
+        </w:tc>
+        <w:tc>
+          <w:tcPr>
+            <w:tcW w:w="130" w:type="dxa"/>
+            <w:tcBorders>
+              <w:top w:val="nil"/>
+              <w:bottom w:val="nil"/>
+            </w:tcBorders>
+            <w:vAlign w:val="center"/>
+          </w:tcPr>
+          <w:p>
+            <w:pPr>
+              <w:jc w:val="center"/>
+              <w:rPr>
+                <w:rFonts w:ascii="Arial" w:eastAsia="Times New Roman" w:hAnsi="Arial" w:cs="Arial"/>
+                <w:color w:val="000000"/>
+                <w:sz w:val="16"/>
+                <w:szCs w:val="16"/>
+                <w:lang w:eastAsia="es-CO"/>
+              </w:rPr>
+            </w:pPr>
+          </w:p>
+        </w:tc>
+        <w:tc>
+          <w:tcPr>
             <w:tcW w:w="1353" w:type="dxa"/>
-            <w:gridSpan w:val="10"/>
+            <w:gridSpan w:val="12"/>
             <w:shd w:val="clear" w:color="auto" w:fill="D9D9D9" w:themeFill="background1" w:themeFillShade="D9"/>
             <w:vAlign w:val="center"/>
           </w:tcPr>
@@ -1526,7 +1562,7 @@
         <w:tc>
           <w:tcPr>
             <w:tcW w:w="1507" w:type="dxa"/>
-            <w:gridSpan w:val="10"/>
+            <w:gridSpan w:val="11"/>
             <w:tcBorders>
               <w:right w:val="single" w:sz="4" w:space="0" w:color="auto"/>
             </w:tcBorders>
@@ -1547,7 +1583,25 @@
                 <w:sz w:val="16"/>
                 <w:szCs w:val="16"/>
               </w:rPr>
-              <w:t>${number_ident}</w:t>
+              <w:t>${</w:t>
+            </w:r>
+            <w:proofErr w:type="spellStart"/>
+            <w:r>
+              <w:rPr>
+                <w:rFonts w:ascii="Arial" w:hAnsi="Arial" w:cs="Arial"/>
+                <w:sz w:val="16"/>
+                <w:szCs w:val="16"/>
+              </w:rPr>
+              <w:t>number_ident</w:t>
+            </w:r>
+            <w:proofErr w:type="spellEnd"/>
+            <w:r>
+              <w:rPr>
+                <w:rFonts w:ascii="Arial" w:hAnsi="Arial" w:cs="Arial"/>
+                <w:sz w:val="16"/>
+                <w:szCs w:val="16"/>
+              </w:rPr>
+              <w:t>}</w:t>
             </w:r>
           </w:p>
         </w:tc>
@@ -1559,7 +1613,7 @@
         <w:tc>
           <w:tcPr>
             <w:tcW w:w="11078" w:type="dxa"/>
-            <w:gridSpan w:val="115"/>
+            <w:gridSpan w:val="101"/>
             <w:tcBorders>
               <w:top w:val="nil"/>
               <w:bottom w:val="nil"/>
@@ -1586,7 +1640,7 @@
         <w:tc>
           <w:tcPr>
             <w:tcW w:w="1974" w:type="dxa"/>
-            <w:gridSpan w:val="18"/>
+            <w:gridSpan w:val="17"/>
             <w:shd w:val="clear" w:color="auto" w:fill="D9D9D9" w:themeFill="background1" w:themeFillShade="D9"/>
             <w:vAlign w:val="center"/>
           </w:tcPr>
@@ -1612,25 +1666,43 @@
         <w:tc>
           <w:tcPr>
             <w:tcW w:w="3116" w:type="dxa"/>
-            <w:gridSpan w:val="38"/>
-            <w:vAlign w:val="center"/>
-          </w:tcPr>
-          <w:p>
-            <w:pPr>
-              <w:jc w:val="center"/>
-              <w:rPr>
-                <w:rFonts w:ascii="Arial" w:hAnsi="Arial" w:cs="Arial"/>
-                <w:sz w:val="16"/>
-                <w:szCs w:val="16"/>
-              </w:rPr>
-            </w:pPr>
-            <w:r>
-              <w:rPr>
-                <w:rFonts w:ascii="Arial" w:hAnsi="Arial" w:cs="Arial"/>
-                <w:sz w:val="16"/>
-                <w:szCs w:val="16"/>
-              </w:rPr>
-              <w:t>${addres}</w:t>
+            <w:gridSpan w:val="30"/>
+            <w:vAlign w:val="center"/>
+          </w:tcPr>
+          <w:p>
+            <w:pPr>
+              <w:jc w:val="center"/>
+              <w:rPr>
+                <w:rFonts w:ascii="Arial" w:hAnsi="Arial" w:cs="Arial"/>
+                <w:sz w:val="16"/>
+                <w:szCs w:val="16"/>
+              </w:rPr>
+            </w:pPr>
+            <w:r>
+              <w:rPr>
+                <w:rFonts w:ascii="Arial" w:hAnsi="Arial" w:cs="Arial"/>
+                <w:sz w:val="16"/>
+                <w:szCs w:val="16"/>
+              </w:rPr>
+              <w:t>${</w:t>
+            </w:r>
+            <w:proofErr w:type="spellStart"/>
+            <w:r>
+              <w:rPr>
+                <w:rFonts w:ascii="Arial" w:hAnsi="Arial" w:cs="Arial"/>
+                <w:sz w:val="16"/>
+                <w:szCs w:val="16"/>
+              </w:rPr>
+              <w:t>addres</w:t>
+            </w:r>
+            <w:proofErr w:type="spellEnd"/>
+            <w:r>
+              <w:rPr>
+                <w:rFonts w:ascii="Arial" w:hAnsi="Arial" w:cs="Arial"/>
+                <w:sz w:val="16"/>
+                <w:szCs w:val="16"/>
+              </w:rPr>
+              <w:t>}</w:t>
             </w:r>
           </w:p>
         </w:tc>
@@ -1657,7 +1729,7 @@
         <w:tc>
           <w:tcPr>
             <w:tcW w:w="1715" w:type="dxa"/>
-            <w:gridSpan w:val="26"/>
+            <w:gridSpan w:val="23"/>
             <w:shd w:val="clear" w:color="auto" w:fill="D9D9D9" w:themeFill="background1" w:themeFillShade="D9"/>
             <w:vAlign w:val="center"/>
           </w:tcPr>
@@ -1683,25 +1755,43 @@
         <w:tc>
           <w:tcPr>
             <w:tcW w:w="2679" w:type="dxa"/>
-            <w:gridSpan w:val="24"/>
-            <w:vAlign w:val="center"/>
-          </w:tcPr>
-          <w:p>
-            <w:pPr>
-              <w:jc w:val="center"/>
-              <w:rPr>
-                <w:rFonts w:ascii="Arial" w:hAnsi="Arial" w:cs="Arial"/>
-                <w:sz w:val="16"/>
-                <w:szCs w:val="16"/>
-              </w:rPr>
-            </w:pPr>
-            <w:r>
-              <w:rPr>
-                <w:rFonts w:ascii="Arial" w:hAnsi="Arial" w:cs="Arial"/>
-                <w:sz w:val="16"/>
-                <w:szCs w:val="16"/>
-              </w:rPr>
-              <w:t>${phone}</w:t>
+            <w:gridSpan w:val="21"/>
+            <w:vAlign w:val="center"/>
+          </w:tcPr>
+          <w:p>
+            <w:pPr>
+              <w:jc w:val="center"/>
+              <w:rPr>
+                <w:rFonts w:ascii="Arial" w:hAnsi="Arial" w:cs="Arial"/>
+                <w:sz w:val="16"/>
+                <w:szCs w:val="16"/>
+              </w:rPr>
+            </w:pPr>
+            <w:r>
+              <w:rPr>
+                <w:rFonts w:ascii="Arial" w:hAnsi="Arial" w:cs="Arial"/>
+                <w:sz w:val="16"/>
+                <w:szCs w:val="16"/>
+              </w:rPr>
+              <w:t>${</w:t>
+            </w:r>
+            <w:proofErr w:type="spellStart"/>
+            <w:r>
+              <w:rPr>
+                <w:rFonts w:ascii="Arial" w:hAnsi="Arial" w:cs="Arial"/>
+                <w:sz w:val="16"/>
+                <w:szCs w:val="16"/>
+              </w:rPr>
+              <w:t>phone</w:t>
+            </w:r>
+            <w:proofErr w:type="spellEnd"/>
+            <w:r>
+              <w:rPr>
+                <w:rFonts w:ascii="Arial" w:hAnsi="Arial" w:cs="Arial"/>
+                <w:sz w:val="16"/>
+                <w:szCs w:val="16"/>
+              </w:rPr>
+              <w:t>}</w:t>
             </w:r>
           </w:p>
         </w:tc>
@@ -1729,7 +1819,7 @@
         <w:tc>
           <w:tcPr>
             <w:tcW w:w="714" w:type="dxa"/>
-            <w:gridSpan w:val="4"/>
+            <w:gridSpan w:val="5"/>
             <w:shd w:val="clear" w:color="auto" w:fill="D9D9D9" w:themeFill="background1" w:themeFillShade="D9"/>
             <w:vAlign w:val="center"/>
           </w:tcPr>
@@ -1781,7 +1871,25 @@
                 <w:sz w:val="16"/>
                 <w:szCs w:val="16"/>
               </w:rPr>
-              <w:t>${est}</w:t>
+              <w:t>${</w:t>
+            </w:r>
+            <w:proofErr w:type="spellStart"/>
+            <w:r>
+              <w:rPr>
+                <w:rFonts w:ascii="Arial" w:hAnsi="Arial" w:cs="Arial"/>
+                <w:sz w:val="16"/>
+                <w:szCs w:val="16"/>
+              </w:rPr>
+              <w:t>est</w:t>
+            </w:r>
+            <w:proofErr w:type="spellEnd"/>
+            <w:r>
+              <w:rPr>
+                <w:rFonts w:ascii="Arial" w:hAnsi="Arial" w:cs="Arial"/>
+                <w:sz w:val="16"/>
+                <w:szCs w:val="16"/>
+              </w:rPr>
+              <w:t>}</w:t>
             </w:r>
           </w:p>
         </w:tc>
@@ -1793,7 +1901,7 @@
         <w:tc>
           <w:tcPr>
             <w:tcW w:w="11078" w:type="dxa"/>
-            <w:gridSpan w:val="115"/>
+            <w:gridSpan w:val="101"/>
             <w:tcBorders>
               <w:top w:val="nil"/>
               <w:bottom w:val="nil"/>
@@ -1914,7 +2022,7 @@
         <w:tc>
           <w:tcPr>
             <w:tcW w:w="711" w:type="dxa"/>
-            <w:gridSpan w:val="8"/>
+            <w:gridSpan w:val="7"/>
             <w:vAlign w:val="center"/>
           </w:tcPr>
           <w:p>
@@ -1985,7 +2093,7 @@
         <w:tc>
           <w:tcPr>
             <w:tcW w:w="1417" w:type="dxa"/>
-            <w:gridSpan w:val="14"/>
+            <w:gridSpan w:val="11"/>
             <w:shd w:val="clear" w:color="auto" w:fill="D9D9D9" w:themeFill="background1" w:themeFillShade="D9"/>
             <w:vAlign w:val="center"/>
           </w:tcPr>
@@ -2032,6 +2140,31 @@
         <w:tc>
           <w:tcPr>
             <w:tcW w:w="284" w:type="dxa"/>
+            <w:gridSpan w:val="3"/>
+            <w:vAlign w:val="center"/>
+          </w:tcPr>
+          <w:p>
+            <w:pPr>
+              <w:jc w:val="center"/>
+              <w:rPr>
+                <w:rFonts w:ascii="Arial" w:hAnsi="Arial" w:cs="Arial"/>
+                <w:sz w:val="16"/>
+                <w:szCs w:val="16"/>
+              </w:rPr>
+            </w:pPr>
+            <w:r>
+              <w:rPr>
+                <w:rFonts w:ascii="Arial" w:hAnsi="Arial" w:cs="Arial"/>
+                <w:sz w:val="16"/>
+                <w:szCs w:val="16"/>
+              </w:rPr>
+              <w:t>SI</w:t>
+            </w:r>
+          </w:p>
+        </w:tc>
+        <w:tc>
+          <w:tcPr>
+            <w:tcW w:w="283" w:type="dxa"/>
             <w:gridSpan w:val="2"/>
             <w:vAlign w:val="center"/>
           </w:tcPr>
@@ -2050,64 +2183,39 @@
                 <w:sz w:val="16"/>
                 <w:szCs w:val="16"/>
               </w:rPr>
-              <w:t>SI</w:t>
-            </w:r>
-          </w:p>
-        </w:tc>
-        <w:tc>
-          <w:tcPr>
-            <w:tcW w:w="283" w:type="dxa"/>
+              <w:t>${VT}</w:t>
+            </w:r>
+          </w:p>
+        </w:tc>
+        <w:tc>
+          <w:tcPr>
+            <w:tcW w:w="425" w:type="dxa"/>
+            <w:gridSpan w:val="4"/>
+            <w:vAlign w:val="center"/>
+          </w:tcPr>
+          <w:p>
+            <w:pPr>
+              <w:jc w:val="center"/>
+              <w:rPr>
+                <w:rFonts w:ascii="Arial" w:hAnsi="Arial" w:cs="Arial"/>
+                <w:sz w:val="16"/>
+                <w:szCs w:val="16"/>
+              </w:rPr>
+            </w:pPr>
+            <w:r>
+              <w:rPr>
+                <w:rFonts w:ascii="Arial" w:hAnsi="Arial" w:cs="Arial"/>
+                <w:sz w:val="16"/>
+                <w:szCs w:val="16"/>
+              </w:rPr>
+              <w:t>NO</w:t>
+            </w:r>
+          </w:p>
+        </w:tc>
+        <w:tc>
+          <w:tcPr>
+            <w:tcW w:w="426" w:type="dxa"/>
             <w:gridSpan w:val="5"/>
-            <w:vAlign w:val="center"/>
-          </w:tcPr>
-          <w:p>
-            <w:pPr>
-              <w:jc w:val="center"/>
-              <w:rPr>
-                <w:rFonts w:ascii="Arial" w:hAnsi="Arial" w:cs="Arial"/>
-                <w:sz w:val="16"/>
-                <w:szCs w:val="16"/>
-              </w:rPr>
-            </w:pPr>
-            <w:r>
-              <w:rPr>
-                <w:rFonts w:ascii="Arial" w:hAnsi="Arial" w:cs="Arial"/>
-                <w:sz w:val="16"/>
-                <w:szCs w:val="16"/>
-              </w:rPr>
-              <w:t>${VT}</w:t>
-            </w:r>
-          </w:p>
-        </w:tc>
-        <w:tc>
-          <w:tcPr>
-            <w:tcW w:w="425" w:type="dxa"/>
-            <w:gridSpan w:val="6"/>
-            <w:vAlign w:val="center"/>
-          </w:tcPr>
-          <w:p>
-            <w:pPr>
-              <w:jc w:val="center"/>
-              <w:rPr>
-                <w:rFonts w:ascii="Arial" w:hAnsi="Arial" w:cs="Arial"/>
-                <w:sz w:val="16"/>
-                <w:szCs w:val="16"/>
-              </w:rPr>
-            </w:pPr>
-            <w:r>
-              <w:rPr>
-                <w:rFonts w:ascii="Arial" w:hAnsi="Arial" w:cs="Arial"/>
-                <w:sz w:val="16"/>
-                <w:szCs w:val="16"/>
-              </w:rPr>
-              <w:t>NO</w:t>
-            </w:r>
-          </w:p>
-        </w:tc>
-        <w:tc>
-          <w:tcPr>
-            <w:tcW w:w="426" w:type="dxa"/>
-            <w:gridSpan w:val="7"/>
             <w:vAlign w:val="center"/>
           </w:tcPr>
           <w:p>
@@ -2187,7 +2295,7 @@
         <w:tc>
           <w:tcPr>
             <w:tcW w:w="3286" w:type="dxa"/>
-            <w:gridSpan w:val="26"/>
+            <w:gridSpan w:val="22"/>
             <w:vAlign w:val="center"/>
           </w:tcPr>
           <w:p>
@@ -2217,7 +2325,7 @@
         <w:tc>
           <w:tcPr>
             <w:tcW w:w="11078" w:type="dxa"/>
-            <w:gridSpan w:val="115"/>
+            <w:gridSpan w:val="101"/>
             <w:tcBorders>
               <w:top w:val="nil"/>
               <w:bottom w:val="nil"/>
@@ -2290,7 +2398,7 @@
         <w:tc>
           <w:tcPr>
             <w:tcW w:w="724" w:type="dxa"/>
-            <w:gridSpan w:val="10"/>
+            <w:gridSpan w:val="9"/>
             <w:vAlign w:val="center"/>
           </w:tcPr>
           <w:p>
@@ -2340,7 +2448,7 @@
         <w:tc>
           <w:tcPr>
             <w:tcW w:w="849" w:type="dxa"/>
-            <w:gridSpan w:val="10"/>
+            <w:gridSpan w:val="9"/>
             <w:vAlign w:val="center"/>
           </w:tcPr>
           <w:p>
@@ -2365,7 +2473,7 @@
         <w:tc>
           <w:tcPr>
             <w:tcW w:w="308" w:type="dxa"/>
-            <w:gridSpan w:val="3"/>
+            <w:gridSpan w:val="2"/>
             <w:vAlign w:val="center"/>
           </w:tcPr>
           <w:p>
@@ -2411,7 +2519,7 @@
         <w:tc>
           <w:tcPr>
             <w:tcW w:w="426" w:type="dxa"/>
-            <w:gridSpan w:val="3"/>
+            <w:gridSpan w:val="2"/>
             <w:shd w:val="clear" w:color="auto" w:fill="D9D9D9" w:themeFill="background1" w:themeFillShade="D9"/>
             <w:vAlign w:val="center"/>
           </w:tcPr>
@@ -2458,7 +2566,7 @@
         <w:tc>
           <w:tcPr>
             <w:tcW w:w="709" w:type="dxa"/>
-            <w:gridSpan w:val="9"/>
+            <w:gridSpan w:val="7"/>
             <w:vAlign w:val="center"/>
           </w:tcPr>
           <w:p>
@@ -2524,7 +2632,7 @@
         <w:tc>
           <w:tcPr>
             <w:tcW w:w="425" w:type="dxa"/>
-            <w:gridSpan w:val="8"/>
+            <w:gridSpan w:val="4"/>
             <w:vAlign w:val="center"/>
           </w:tcPr>
           <w:p>
@@ -2574,7 +2682,7 @@
         <w:tc>
           <w:tcPr>
             <w:tcW w:w="709" w:type="dxa"/>
-            <w:gridSpan w:val="12"/>
+            <w:gridSpan w:val="11"/>
             <w:vAlign w:val="center"/>
           </w:tcPr>
           <w:p>
@@ -2599,7 +2707,7 @@
         <w:tc>
           <w:tcPr>
             <w:tcW w:w="284" w:type="dxa"/>
-            <w:gridSpan w:val="3"/>
+            <w:gridSpan w:val="2"/>
             <w:vAlign w:val="center"/>
           </w:tcPr>
           <w:p>
@@ -2649,7 +2757,7 @@
         <w:tc>
           <w:tcPr>
             <w:tcW w:w="283" w:type="dxa"/>
-            <w:gridSpan w:val="2"/>
+            <w:gridSpan w:val="4"/>
             <w:vAlign w:val="center"/>
           </w:tcPr>
           <w:p>
@@ -2699,7 +2807,7 @@
         <w:tc>
           <w:tcPr>
             <w:tcW w:w="284" w:type="dxa"/>
-            <w:gridSpan w:val="3"/>
+            <w:gridSpan w:val="2"/>
             <w:vAlign w:val="center"/>
           </w:tcPr>
           <w:p>
@@ -2724,7 +2832,7 @@
         <w:tc>
           <w:tcPr>
             <w:tcW w:w="567" w:type="dxa"/>
-            <w:gridSpan w:val="7"/>
+            <w:gridSpan w:val="4"/>
             <w:vAlign w:val="center"/>
           </w:tcPr>
           <w:p>
@@ -2764,14 +2872,6 @@
                 <w:szCs w:val="16"/>
               </w:rPr>
             </w:pPr>
-            <w:r>
-              <w:rPr>
-                <w:rFonts w:ascii="Arial" w:hAnsi="Arial" w:cs="Arial"/>
-                <w:sz w:val="16"/>
-                <w:szCs w:val="16"/>
-              </w:rPr>
-              <w:t>${otra-raza}</w:t>
-            </w:r>
           </w:p>
         </w:tc>
       </w:tr>
@@ -2782,7 +2882,7 @@
         <w:tc>
           <w:tcPr>
             <w:tcW w:w="11078" w:type="dxa"/>
-            <w:gridSpan w:val="115"/>
+            <w:gridSpan w:val="101"/>
             <w:tcBorders>
               <w:top w:val="nil"/>
               <w:bottom w:val="nil"/>
@@ -2881,7 +2981,7 @@
         <w:tc>
           <w:tcPr>
             <w:tcW w:w="274" w:type="dxa"/>
-            <w:gridSpan w:val="4"/>
+            <w:gridSpan w:val="3"/>
             <w:vAlign w:val="center"/>
           </w:tcPr>
           <w:p>
@@ -2977,7 +3077,7 @@
         <w:tc>
           <w:tcPr>
             <w:tcW w:w="559" w:type="dxa"/>
-            <w:gridSpan w:val="6"/>
+            <w:gridSpan w:val="5"/>
             <w:vAlign w:val="center"/>
           </w:tcPr>
           <w:p>
@@ -3002,7 +3102,7 @@
         <w:tc>
           <w:tcPr>
             <w:tcW w:w="1537" w:type="dxa"/>
-            <w:gridSpan w:val="16"/>
+            <w:gridSpan w:val="13"/>
             <w:vAlign w:val="center"/>
           </w:tcPr>
           <w:p>
@@ -3021,53 +3121,6 @@
                 <w:szCs w:val="16"/>
               </w:rPr>
               <w:t>${discapacidad}</w:t>
-            </w:r>
-          </w:p>
-        </w:tc>
-        <w:tc>
-          <w:tcPr>
-            <w:tcW w:w="139" w:type="dxa"/>
-            <w:gridSpan w:val="3"/>
-            <w:tcBorders>
-              <w:top w:val="nil"/>
-              <w:bottom w:val="nil"/>
-            </w:tcBorders>
-            <w:vAlign w:val="center"/>
-          </w:tcPr>
-          <w:p>
-            <w:pPr>
-              <w:jc w:val="center"/>
-              <w:rPr>
-                <w:rFonts w:ascii="Arial" w:hAnsi="Arial" w:cs="Arial"/>
-                <w:sz w:val="16"/>
-                <w:szCs w:val="16"/>
-              </w:rPr>
-            </w:pPr>
-          </w:p>
-        </w:tc>
-        <w:tc>
-          <w:tcPr>
-            <w:tcW w:w="708" w:type="dxa"/>
-            <w:gridSpan w:val="11"/>
-            <w:shd w:val="clear" w:color="auto" w:fill="D9D9D9" w:themeFill="background1" w:themeFillShade="D9"/>
-            <w:vAlign w:val="center"/>
-          </w:tcPr>
-          <w:p>
-            <w:pPr>
-              <w:jc w:val="center"/>
-              <w:rPr>
-                <w:rFonts w:ascii="Arial" w:hAnsi="Arial" w:cs="Arial"/>
-                <w:sz w:val="16"/>
-                <w:szCs w:val="16"/>
-              </w:rPr>
-            </w:pPr>
-            <w:r>
-              <w:rPr>
-                <w:rFonts w:ascii="Arial" w:hAnsi="Arial" w:cs="Arial"/>
-                <w:sz w:val="16"/>
-                <w:szCs w:val="16"/>
-              </w:rPr>
-              <w:t>Patología</w:t>
             </w:r>
           </w:p>
         </w:tc>
@@ -3094,6 +3147,53 @@
         </w:tc>
         <w:tc>
           <w:tcPr>
+            <w:tcW w:w="708" w:type="dxa"/>
+            <w:gridSpan w:val="7"/>
+            <w:shd w:val="clear" w:color="auto" w:fill="D9D9D9" w:themeFill="background1" w:themeFillShade="D9"/>
+            <w:vAlign w:val="center"/>
+          </w:tcPr>
+          <w:p>
+            <w:pPr>
+              <w:jc w:val="center"/>
+              <w:rPr>
+                <w:rFonts w:ascii="Arial" w:hAnsi="Arial" w:cs="Arial"/>
+                <w:sz w:val="16"/>
+                <w:szCs w:val="16"/>
+              </w:rPr>
+            </w:pPr>
+            <w:r>
+              <w:rPr>
+                <w:rFonts w:ascii="Arial" w:hAnsi="Arial" w:cs="Arial"/>
+                <w:sz w:val="16"/>
+                <w:szCs w:val="16"/>
+              </w:rPr>
+              <w:t>Patología</w:t>
+            </w:r>
+          </w:p>
+        </w:tc>
+        <w:tc>
+          <w:tcPr>
+            <w:tcW w:w="139" w:type="dxa"/>
+            <w:gridSpan w:val="2"/>
+            <w:tcBorders>
+              <w:top w:val="nil"/>
+              <w:bottom w:val="nil"/>
+            </w:tcBorders>
+            <w:vAlign w:val="center"/>
+          </w:tcPr>
+          <w:p>
+            <w:pPr>
+              <w:jc w:val="center"/>
+              <w:rPr>
+                <w:rFonts w:ascii="Arial" w:hAnsi="Arial" w:cs="Arial"/>
+                <w:sz w:val="16"/>
+                <w:szCs w:val="16"/>
+              </w:rPr>
+            </w:pPr>
+          </w:p>
+        </w:tc>
+        <w:tc>
+          <w:tcPr>
             <w:tcW w:w="280" w:type="dxa"/>
             <w:gridSpan w:val="5"/>
             <w:vAlign w:val="center"/>
@@ -3145,7 +3245,7 @@
         <w:tc>
           <w:tcPr>
             <w:tcW w:w="282" w:type="dxa"/>
-            <w:gridSpan w:val="6"/>
+            <w:gridSpan w:val="5"/>
             <w:vAlign w:val="center"/>
           </w:tcPr>
           <w:p>
@@ -3170,25 +3270,41 @@
         <w:tc>
           <w:tcPr>
             <w:tcW w:w="277" w:type="dxa"/>
-            <w:gridSpan w:val="3"/>
-            <w:vAlign w:val="center"/>
-          </w:tcPr>
-          <w:p>
-            <w:pPr>
-              <w:jc w:val="center"/>
-              <w:rPr>
-                <w:rFonts w:ascii="Arial" w:hAnsi="Arial" w:cs="Arial"/>
-                <w:sz w:val="16"/>
-                <w:szCs w:val="16"/>
-              </w:rPr>
-            </w:pPr>
-            <w:r>
-              <w:rPr>
-                <w:rFonts w:ascii="Arial" w:hAnsi="Arial" w:cs="Arial"/>
-                <w:sz w:val="16"/>
-                <w:szCs w:val="16"/>
-              </w:rPr>
-              <w:t>${E-T}</w:t>
+            <w:gridSpan w:val="2"/>
+            <w:vAlign w:val="center"/>
+          </w:tcPr>
+          <w:p>
+            <w:pPr>
+              <w:jc w:val="center"/>
+              <w:rPr>
+                <w:rFonts w:ascii="Arial" w:hAnsi="Arial" w:cs="Arial"/>
+                <w:sz w:val="16"/>
+                <w:szCs w:val="16"/>
+              </w:rPr>
+            </w:pPr>
+            <w:r>
+              <w:rPr>
+                <w:rFonts w:ascii="Arial" w:hAnsi="Arial" w:cs="Arial"/>
+                <w:sz w:val="16"/>
+                <w:szCs w:val="16"/>
+              </w:rPr>
+              <w:t>${E-</w:t>
+            </w:r>
+            <w:r>
+              <w:rPr>
+                <w:rFonts w:ascii="Arial" w:hAnsi="Arial" w:cs="Arial"/>
+                <w:sz w:val="16"/>
+                <w:szCs w:val="16"/>
+              </w:rPr>
+              <w:t>F</w:t>
+            </w:r>
+            <w:r>
+              <w:rPr>
+                <w:rFonts w:ascii="Arial" w:hAnsi="Arial" w:cs="Arial"/>
+                <w:sz w:val="16"/>
+                <w:szCs w:val="16"/>
+              </w:rPr>
+              <w:t>}</w:t>
             </w:r>
           </w:p>
         </w:tc>
@@ -3216,7 +3332,7 @@
         <w:tc>
           <w:tcPr>
             <w:tcW w:w="565" w:type="dxa"/>
-            <w:gridSpan w:val="3"/>
+            <w:gridSpan w:val="5"/>
             <w:vAlign w:val="center"/>
           </w:tcPr>
           <w:p>
@@ -3241,25 +3357,43 @@
         <w:tc>
           <w:tcPr>
             <w:tcW w:w="1418" w:type="dxa"/>
-            <w:gridSpan w:val="15"/>
-            <w:vAlign w:val="center"/>
-          </w:tcPr>
-          <w:p>
-            <w:pPr>
-              <w:jc w:val="center"/>
-              <w:rPr>
-                <w:rFonts w:ascii="Arial" w:hAnsi="Arial" w:cs="Arial"/>
-                <w:sz w:val="16"/>
-                <w:szCs w:val="16"/>
-              </w:rPr>
-            </w:pPr>
-            <w:r>
-              <w:rPr>
-                <w:rFonts w:ascii="Arial" w:hAnsi="Arial" w:cs="Arial"/>
-                <w:sz w:val="16"/>
-                <w:szCs w:val="16"/>
-              </w:rPr>
-              <w:t>${patologia}</w:t>
+            <w:gridSpan w:val="12"/>
+            <w:vAlign w:val="center"/>
+          </w:tcPr>
+          <w:p>
+            <w:pPr>
+              <w:jc w:val="center"/>
+              <w:rPr>
+                <w:rFonts w:ascii="Arial" w:hAnsi="Arial" w:cs="Arial"/>
+                <w:sz w:val="16"/>
+                <w:szCs w:val="16"/>
+              </w:rPr>
+            </w:pPr>
+            <w:r>
+              <w:rPr>
+                <w:rFonts w:ascii="Arial" w:hAnsi="Arial" w:cs="Arial"/>
+                <w:sz w:val="16"/>
+                <w:szCs w:val="16"/>
+              </w:rPr>
+              <w:t>${</w:t>
+            </w:r>
+            <w:proofErr w:type="spellStart"/>
+            <w:r>
+              <w:rPr>
+                <w:rFonts w:ascii="Arial" w:hAnsi="Arial" w:cs="Arial"/>
+                <w:sz w:val="16"/>
+                <w:szCs w:val="16"/>
+              </w:rPr>
+              <w:t>patologia</w:t>
+            </w:r>
+            <w:proofErr w:type="spellEnd"/>
+            <w:r>
+              <w:rPr>
+                <w:rFonts w:ascii="Arial" w:hAnsi="Arial" w:cs="Arial"/>
+                <w:sz w:val="16"/>
+                <w:szCs w:val="16"/>
+              </w:rPr>
+              <w:t>}</w:t>
             </w:r>
           </w:p>
         </w:tc>
@@ -3287,7 +3421,7 @@
         <w:tc>
           <w:tcPr>
             <w:tcW w:w="1560" w:type="dxa"/>
-            <w:gridSpan w:val="10"/>
+            <w:gridSpan w:val="9"/>
             <w:shd w:val="clear" w:color="auto" w:fill="D9D9D9" w:themeFill="background1" w:themeFillShade="D9"/>
             <w:vAlign w:val="center"/>
           </w:tcPr>
@@ -3331,7 +3465,25 @@
                 <w:sz w:val="16"/>
                 <w:szCs w:val="16"/>
               </w:rPr>
-              <w:t>${TipS}</w:t>
+              <w:t>${</w:t>
+            </w:r>
+            <w:proofErr w:type="spellStart"/>
+            <w:r>
+              <w:rPr>
+                <w:rFonts w:ascii="Arial" w:hAnsi="Arial" w:cs="Arial"/>
+                <w:sz w:val="16"/>
+                <w:szCs w:val="16"/>
+              </w:rPr>
+              <w:t>TipS</w:t>
+            </w:r>
+            <w:proofErr w:type="spellEnd"/>
+            <w:r>
+              <w:rPr>
+                <w:rFonts w:ascii="Arial" w:hAnsi="Arial" w:cs="Arial"/>
+                <w:sz w:val="16"/>
+                <w:szCs w:val="16"/>
+              </w:rPr>
+              <w:t>}</w:t>
             </w:r>
           </w:p>
         </w:tc>
@@ -3343,7 +3495,7 @@
         <w:tc>
           <w:tcPr>
             <w:tcW w:w="11078" w:type="dxa"/>
-            <w:gridSpan w:val="115"/>
+            <w:gridSpan w:val="101"/>
             <w:tcBorders>
               <w:top w:val="nil"/>
               <w:bottom w:val="nil"/>
@@ -3441,7 +3593,7 @@
         <w:tc>
           <w:tcPr>
             <w:tcW w:w="277" w:type="dxa"/>
-            <w:gridSpan w:val="4"/>
+            <w:gridSpan w:val="3"/>
             <w:vAlign w:val="center"/>
           </w:tcPr>
           <w:p>
@@ -3536,7 +3688,7 @@
         <w:tc>
           <w:tcPr>
             <w:tcW w:w="709" w:type="dxa"/>
-            <w:gridSpan w:val="8"/>
+            <w:gridSpan w:val="7"/>
             <w:vAlign w:val="center"/>
           </w:tcPr>
           <w:p>
@@ -3561,25 +3713,41 @@
         <w:tc>
           <w:tcPr>
             <w:tcW w:w="283" w:type="dxa"/>
-            <w:gridSpan w:val="3"/>
-            <w:vAlign w:val="center"/>
-          </w:tcPr>
-          <w:p>
-            <w:pPr>
-              <w:jc w:val="center"/>
-              <w:rPr>
-                <w:rFonts w:ascii="Arial" w:hAnsi="Arial" w:cs="Arial"/>
-                <w:sz w:val="16"/>
-                <w:szCs w:val="16"/>
-              </w:rPr>
-            </w:pPr>
-            <w:r>
-              <w:rPr>
-                <w:rFonts w:ascii="Arial" w:hAnsi="Arial" w:cs="Arial"/>
-                <w:sz w:val="16"/>
-                <w:szCs w:val="16"/>
-              </w:rPr>
-              <w:t>${Ep-T}</w:t>
+            <w:gridSpan w:val="2"/>
+            <w:vAlign w:val="center"/>
+          </w:tcPr>
+          <w:p>
+            <w:pPr>
+              <w:jc w:val="center"/>
+              <w:rPr>
+                <w:rFonts w:ascii="Arial" w:hAnsi="Arial" w:cs="Arial"/>
+                <w:sz w:val="16"/>
+                <w:szCs w:val="16"/>
+              </w:rPr>
+            </w:pPr>
+            <w:r>
+              <w:rPr>
+                <w:rFonts w:ascii="Arial" w:hAnsi="Arial" w:cs="Arial"/>
+                <w:sz w:val="16"/>
+                <w:szCs w:val="16"/>
+              </w:rPr>
+              <w:t>${E</w:t>
+            </w:r>
+            <w:r>
+              <w:rPr>
+                <w:rFonts w:ascii="Arial" w:hAnsi="Arial" w:cs="Arial"/>
+                <w:sz w:val="16"/>
+                <w:szCs w:val="16"/>
+              </w:rPr>
+              <w:t>P</w:t>
+            </w:r>
+            <w:r>
+              <w:rPr>
+                <w:rFonts w:ascii="Arial" w:hAnsi="Arial" w:cs="Arial"/>
+                <w:sz w:val="16"/>
+                <w:szCs w:val="16"/>
+              </w:rPr>
+              <w:t>-T}</w:t>
             </w:r>
           </w:p>
         </w:tc>
@@ -3611,32 +3779,48 @@
         <w:tc>
           <w:tcPr>
             <w:tcW w:w="425" w:type="dxa"/>
-            <w:gridSpan w:val="8"/>
-            <w:vAlign w:val="center"/>
-          </w:tcPr>
-          <w:p>
-            <w:pPr>
-              <w:jc w:val="center"/>
-              <w:rPr>
-                <w:rFonts w:ascii="Arial" w:hAnsi="Arial" w:cs="Arial"/>
-                <w:sz w:val="16"/>
-                <w:szCs w:val="16"/>
-              </w:rPr>
-            </w:pPr>
-            <w:r>
-              <w:rPr>
-                <w:rFonts w:ascii="Arial" w:hAnsi="Arial" w:cs="Arial"/>
-                <w:sz w:val="16"/>
-                <w:szCs w:val="16"/>
-              </w:rPr>
-              <w:t>${ESs-T}</w:t>
+            <w:gridSpan w:val="5"/>
+            <w:vAlign w:val="center"/>
+          </w:tcPr>
+          <w:p>
+            <w:pPr>
+              <w:jc w:val="center"/>
+              <w:rPr>
+                <w:rFonts w:ascii="Arial" w:hAnsi="Arial" w:cs="Arial"/>
+                <w:sz w:val="16"/>
+                <w:szCs w:val="16"/>
+              </w:rPr>
+            </w:pPr>
+            <w:r>
+              <w:rPr>
+                <w:rFonts w:ascii="Arial" w:hAnsi="Arial" w:cs="Arial"/>
+                <w:sz w:val="16"/>
+                <w:szCs w:val="16"/>
+              </w:rPr>
+              <w:t>${ES</w:t>
+            </w:r>
+            <w:r>
+              <w:rPr>
+                <w:rFonts w:ascii="Arial" w:hAnsi="Arial" w:cs="Arial"/>
+                <w:sz w:val="16"/>
+                <w:szCs w:val="16"/>
+              </w:rPr>
+              <w:t>S</w:t>
+            </w:r>
+            <w:r>
+              <w:rPr>
+                <w:rFonts w:ascii="Arial" w:hAnsi="Arial" w:cs="Arial"/>
+                <w:sz w:val="16"/>
+                <w:szCs w:val="16"/>
+              </w:rPr>
+              <w:t>-T}</w:t>
             </w:r>
           </w:p>
         </w:tc>
         <w:tc>
           <w:tcPr>
             <w:tcW w:w="850" w:type="dxa"/>
-            <w:gridSpan w:val="13"/>
+            <w:gridSpan w:val="9"/>
             <w:vAlign w:val="center"/>
           </w:tcPr>
           <w:p>
@@ -3679,14 +3863,30 @@
                 <w:sz w:val="16"/>
                 <w:szCs w:val="16"/>
               </w:rPr>
-              <w:t>${ESg-T}</w:t>
+              <w:t>${ES</w:t>
+            </w:r>
+            <w:r>
+              <w:rPr>
+                <w:rFonts w:ascii="Arial" w:hAnsi="Arial" w:cs="Arial"/>
+                <w:sz w:val="16"/>
+                <w:szCs w:val="16"/>
+              </w:rPr>
+              <w:t>G</w:t>
+            </w:r>
+            <w:r>
+              <w:rPr>
+                <w:rFonts w:ascii="Arial" w:hAnsi="Arial" w:cs="Arial"/>
+                <w:sz w:val="16"/>
+                <w:szCs w:val="16"/>
+              </w:rPr>
+              <w:t>-T}</w:t>
             </w:r>
           </w:p>
         </w:tc>
         <w:tc>
           <w:tcPr>
             <w:tcW w:w="283" w:type="dxa"/>
-            <w:gridSpan w:val="6"/>
+            <w:gridSpan w:val="5"/>
             <w:tcBorders>
               <w:top w:val="nil"/>
               <w:bottom w:val="nil"/>
@@ -3707,7 +3907,7 @@
         <w:tc>
           <w:tcPr>
             <w:tcW w:w="1559" w:type="dxa"/>
-            <w:gridSpan w:val="13"/>
+            <w:gridSpan w:val="14"/>
             <w:shd w:val="clear" w:color="auto" w:fill="D9D9D9" w:themeFill="background1" w:themeFillShade="D9"/>
             <w:vAlign w:val="center"/>
           </w:tcPr>
@@ -3733,25 +3933,43 @@
         <w:tc>
           <w:tcPr>
             <w:tcW w:w="3295" w:type="dxa"/>
-            <w:gridSpan w:val="27"/>
-            <w:vAlign w:val="center"/>
-          </w:tcPr>
-          <w:p>
-            <w:pPr>
-              <w:jc w:val="center"/>
-              <w:rPr>
-                <w:rFonts w:ascii="Arial" w:hAnsi="Arial" w:cs="Arial"/>
-                <w:sz w:val="16"/>
-                <w:szCs w:val="16"/>
-              </w:rPr>
-            </w:pPr>
-            <w:r>
-              <w:rPr>
-                <w:rFonts w:ascii="Arial" w:hAnsi="Arial" w:cs="Arial"/>
-                <w:sz w:val="16"/>
-                <w:szCs w:val="16"/>
-              </w:rPr>
-              <w:t>${institucioneducativa}</w:t>
+            <w:gridSpan w:val="23"/>
+            <w:vAlign w:val="center"/>
+          </w:tcPr>
+          <w:p>
+            <w:pPr>
+              <w:jc w:val="center"/>
+              <w:rPr>
+                <w:rFonts w:ascii="Arial" w:hAnsi="Arial" w:cs="Arial"/>
+                <w:sz w:val="16"/>
+                <w:szCs w:val="16"/>
+              </w:rPr>
+            </w:pPr>
+            <w:r>
+              <w:rPr>
+                <w:rFonts w:ascii="Arial" w:hAnsi="Arial" w:cs="Arial"/>
+                <w:sz w:val="16"/>
+                <w:szCs w:val="16"/>
+              </w:rPr>
+              <w:t>${</w:t>
+            </w:r>
+            <w:proofErr w:type="spellStart"/>
+            <w:r>
+              <w:rPr>
+                <w:rFonts w:ascii="Arial" w:hAnsi="Arial" w:cs="Arial"/>
+                <w:sz w:val="16"/>
+                <w:szCs w:val="16"/>
+              </w:rPr>
+              <w:t>institucioneducativa</w:t>
+            </w:r>
+            <w:proofErr w:type="spellEnd"/>
+            <w:r>
+              <w:rPr>
+                <w:rFonts w:ascii="Arial" w:hAnsi="Arial" w:cs="Arial"/>
+                <w:sz w:val="16"/>
+                <w:szCs w:val="16"/>
+              </w:rPr>
+              <w:t>}</w:t>
             </w:r>
           </w:p>
         </w:tc>
@@ -3763,7 +3981,7 @@
         <w:tc>
           <w:tcPr>
             <w:tcW w:w="11078" w:type="dxa"/>
-            <w:gridSpan w:val="115"/>
+            <w:gridSpan w:val="101"/>
             <w:tcBorders>
               <w:top w:val="nil"/>
               <w:bottom w:val="nil"/>
@@ -3843,351 +4061,44 @@
         </w:tc>
         <w:tc>
           <w:tcPr>
-            <w:tcW w:w="554" w:type="dxa"/>
-            <w:gridSpan w:val="7"/>
-            <w:vAlign w:val="center"/>
-          </w:tcPr>
-          <w:p>
-            <w:pPr>
-              <w:jc w:val="center"/>
-              <w:rPr>
-                <w:rFonts w:ascii="Arial" w:hAnsi="Arial" w:cs="Arial"/>
-                <w:sz w:val="16"/>
-                <w:szCs w:val="16"/>
-              </w:rPr>
-            </w:pPr>
-            <w:r>
-              <w:rPr>
-                <w:rFonts w:ascii="Arial" w:hAnsi="Arial" w:cs="Arial"/>
-                <w:sz w:val="16"/>
-                <w:szCs w:val="16"/>
-              </w:rPr>
-              <w:t>Padre</w:t>
-            </w:r>
-          </w:p>
-        </w:tc>
-        <w:tc>
-          <w:tcPr>
-            <w:tcW w:w="157" w:type="dxa"/>
-            <w:gridSpan w:val="2"/>
-            <w:vAlign w:val="center"/>
-          </w:tcPr>
-          <w:p>
-            <w:pPr>
-              <w:jc w:val="center"/>
-              <w:rPr>
-                <w:rFonts w:ascii="Arial" w:hAnsi="Arial" w:cs="Arial"/>
-                <w:sz w:val="16"/>
-                <w:szCs w:val="16"/>
-              </w:rPr>
-            </w:pPr>
-            <w:r>
-              <w:rPr>
-                <w:rFonts w:ascii="Arial" w:hAnsi="Arial" w:cs="Arial"/>
-                <w:sz w:val="16"/>
-                <w:szCs w:val="16"/>
-              </w:rPr>
-              <w:t>${VV-p}</w:t>
-            </w:r>
-          </w:p>
-        </w:tc>
-        <w:tc>
-          <w:tcPr>
-            <w:tcW w:w="693" w:type="dxa"/>
-            <w:gridSpan w:val="7"/>
-            <w:vAlign w:val="center"/>
-          </w:tcPr>
-          <w:p>
-            <w:pPr>
-              <w:jc w:val="center"/>
-              <w:rPr>
-                <w:rFonts w:ascii="Arial" w:hAnsi="Arial" w:cs="Arial"/>
-                <w:sz w:val="16"/>
-                <w:szCs w:val="16"/>
-              </w:rPr>
-            </w:pPr>
-            <w:r>
-              <w:rPr>
-                <w:rFonts w:ascii="Arial" w:hAnsi="Arial" w:cs="Arial"/>
-                <w:sz w:val="16"/>
-                <w:szCs w:val="16"/>
-              </w:rPr>
-              <w:t>Madre</w:t>
-            </w:r>
-          </w:p>
-        </w:tc>
-        <w:tc>
-          <w:tcPr>
-            <w:tcW w:w="284" w:type="dxa"/>
-            <w:gridSpan w:val="5"/>
-            <w:vAlign w:val="center"/>
-          </w:tcPr>
-          <w:p>
-            <w:pPr>
-              <w:jc w:val="center"/>
-              <w:rPr>
-                <w:rFonts w:ascii="Arial" w:hAnsi="Arial" w:cs="Arial"/>
-                <w:sz w:val="16"/>
-                <w:szCs w:val="16"/>
-              </w:rPr>
-            </w:pPr>
-            <w:r>
-              <w:rPr>
-                <w:rFonts w:ascii="Arial" w:hAnsi="Arial" w:cs="Arial"/>
-                <w:sz w:val="16"/>
-                <w:szCs w:val="16"/>
-              </w:rPr>
-              <w:t>${VV-m}</w:t>
-            </w:r>
-          </w:p>
-        </w:tc>
-        <w:tc>
-          <w:tcPr>
-            <w:tcW w:w="567" w:type="dxa"/>
-            <w:gridSpan w:val="4"/>
-            <w:vAlign w:val="center"/>
-          </w:tcPr>
-          <w:p>
-            <w:pPr>
-              <w:jc w:val="center"/>
-              <w:rPr>
-                <w:rFonts w:ascii="Arial" w:hAnsi="Arial" w:cs="Arial"/>
-                <w:sz w:val="16"/>
-                <w:szCs w:val="16"/>
-              </w:rPr>
-            </w:pPr>
-            <w:r>
-              <w:rPr>
-                <w:rFonts w:ascii="Arial" w:hAnsi="Arial" w:cs="Arial"/>
-                <w:sz w:val="16"/>
-                <w:szCs w:val="16"/>
-              </w:rPr>
-              <w:t>Abuela</w:t>
-            </w:r>
-          </w:p>
-        </w:tc>
-        <w:tc>
-          <w:tcPr>
-            <w:tcW w:w="283" w:type="dxa"/>
-            <w:gridSpan w:val="5"/>
-            <w:vAlign w:val="center"/>
-          </w:tcPr>
-          <w:p>
-            <w:pPr>
-              <w:jc w:val="center"/>
-              <w:rPr>
-                <w:rFonts w:ascii="Arial" w:hAnsi="Arial" w:cs="Arial"/>
-                <w:sz w:val="16"/>
-                <w:szCs w:val="16"/>
-              </w:rPr>
-            </w:pPr>
-            <w:r>
-              <w:rPr>
-                <w:rFonts w:ascii="Arial" w:hAnsi="Arial" w:cs="Arial"/>
-                <w:sz w:val="16"/>
-                <w:szCs w:val="16"/>
-              </w:rPr>
-              <w:t>${VV-A}</w:t>
-            </w:r>
-          </w:p>
-        </w:tc>
-        <w:tc>
-          <w:tcPr>
-            <w:tcW w:w="853" w:type="dxa"/>
-            <w:gridSpan w:val="6"/>
-            <w:vAlign w:val="center"/>
-          </w:tcPr>
-          <w:p>
-            <w:pPr>
-              <w:jc w:val="center"/>
-              <w:rPr>
-                <w:rFonts w:ascii="Arial" w:hAnsi="Arial" w:cs="Arial"/>
-                <w:sz w:val="16"/>
-                <w:szCs w:val="16"/>
-              </w:rPr>
-            </w:pPr>
-            <w:r>
-              <w:rPr>
-                <w:rFonts w:ascii="Arial" w:hAnsi="Arial" w:cs="Arial"/>
-                <w:sz w:val="16"/>
-                <w:szCs w:val="16"/>
-              </w:rPr>
-              <w:t>Hermanos</w:t>
-            </w:r>
-          </w:p>
-        </w:tc>
-        <w:tc>
-          <w:tcPr>
-            <w:tcW w:w="285" w:type="dxa"/>
-            <w:gridSpan w:val="5"/>
-            <w:vAlign w:val="center"/>
-          </w:tcPr>
-          <w:p>
-            <w:pPr>
-              <w:jc w:val="center"/>
-              <w:rPr>
-                <w:rFonts w:ascii="Arial" w:hAnsi="Arial" w:cs="Arial"/>
-                <w:sz w:val="16"/>
-                <w:szCs w:val="16"/>
-              </w:rPr>
-            </w:pPr>
-            <w:r>
-              <w:rPr>
-                <w:rFonts w:ascii="Arial" w:hAnsi="Arial" w:cs="Arial"/>
-                <w:sz w:val="16"/>
-                <w:szCs w:val="16"/>
-              </w:rPr>
-              <w:t>${VV-H}</w:t>
-            </w:r>
-          </w:p>
-        </w:tc>
-        <w:tc>
-          <w:tcPr>
-            <w:tcW w:w="425" w:type="dxa"/>
-            <w:gridSpan w:val="6"/>
-            <w:vAlign w:val="center"/>
-          </w:tcPr>
-          <w:p>
-            <w:pPr>
-              <w:jc w:val="center"/>
-              <w:rPr>
-                <w:rFonts w:ascii="Arial" w:hAnsi="Arial" w:cs="Arial"/>
-                <w:sz w:val="16"/>
-                <w:szCs w:val="16"/>
-              </w:rPr>
-            </w:pPr>
-            <w:r>
-              <w:rPr>
-                <w:rFonts w:ascii="Arial" w:hAnsi="Arial" w:cs="Arial"/>
-                <w:sz w:val="16"/>
-                <w:szCs w:val="16"/>
-              </w:rPr>
-              <w:t>Tíos</w:t>
-            </w:r>
-          </w:p>
-        </w:tc>
-        <w:tc>
-          <w:tcPr>
-            <w:tcW w:w="286" w:type="dxa"/>
-            <w:gridSpan w:val="5"/>
-            <w:vAlign w:val="center"/>
-          </w:tcPr>
-          <w:p>
-            <w:pPr>
-              <w:jc w:val="center"/>
-              <w:rPr>
-                <w:rFonts w:ascii="Arial" w:hAnsi="Arial" w:cs="Arial"/>
-                <w:sz w:val="16"/>
-                <w:szCs w:val="16"/>
-              </w:rPr>
-            </w:pPr>
-            <w:r>
-              <w:rPr>
-                <w:rFonts w:ascii="Arial" w:hAnsi="Arial" w:cs="Arial"/>
-                <w:sz w:val="16"/>
-                <w:szCs w:val="16"/>
-              </w:rPr>
-              <w:t>${VV-T}</w:t>
-            </w:r>
-          </w:p>
-        </w:tc>
-        <w:tc>
-          <w:tcPr>
-            <w:tcW w:w="425" w:type="dxa"/>
-            <w:gridSpan w:val="7"/>
-            <w:vAlign w:val="center"/>
-          </w:tcPr>
-          <w:p>
-            <w:pPr>
-              <w:jc w:val="center"/>
-              <w:rPr>
-                <w:rFonts w:ascii="Arial" w:hAnsi="Arial" w:cs="Arial"/>
-                <w:sz w:val="16"/>
-                <w:szCs w:val="16"/>
-              </w:rPr>
-            </w:pPr>
-            <w:r>
-              <w:rPr>
-                <w:rFonts w:ascii="Arial" w:hAnsi="Arial" w:cs="Arial"/>
-                <w:sz w:val="16"/>
-                <w:szCs w:val="16"/>
-              </w:rPr>
-              <w:t>Otro</w:t>
-            </w:r>
-          </w:p>
-        </w:tc>
-        <w:tc>
-          <w:tcPr>
-            <w:tcW w:w="425" w:type="dxa"/>
-            <w:gridSpan w:val="7"/>
-            <w:vAlign w:val="center"/>
-          </w:tcPr>
-          <w:p>
-            <w:pPr>
-              <w:jc w:val="center"/>
-              <w:rPr>
-                <w:rFonts w:ascii="Arial" w:hAnsi="Arial" w:cs="Arial"/>
-                <w:sz w:val="16"/>
-                <w:szCs w:val="16"/>
-              </w:rPr>
-            </w:pPr>
-            <w:r>
-              <w:rPr>
-                <w:rFonts w:ascii="Arial" w:hAnsi="Arial" w:cs="Arial"/>
-                <w:sz w:val="16"/>
-                <w:szCs w:val="16"/>
-              </w:rPr>
-              <w:t>${VV-O}</w:t>
-            </w:r>
-          </w:p>
-        </w:tc>
-        <w:tc>
-          <w:tcPr>
-            <w:tcW w:w="709" w:type="dxa"/>
-            <w:gridSpan w:val="10"/>
-            <w:vAlign w:val="center"/>
-          </w:tcPr>
-          <w:p>
-            <w:pPr>
-              <w:jc w:val="center"/>
-              <w:rPr>
-                <w:rFonts w:ascii="Arial" w:hAnsi="Arial" w:cs="Arial"/>
-                <w:sz w:val="16"/>
-                <w:szCs w:val="16"/>
-              </w:rPr>
-            </w:pPr>
-            <w:r>
-              <w:rPr>
-                <w:rFonts w:ascii="Arial" w:hAnsi="Arial" w:cs="Arial"/>
-                <w:sz w:val="16"/>
-                <w:szCs w:val="16"/>
-              </w:rPr>
-              <w:t>¿Quien?</w:t>
-            </w:r>
-          </w:p>
-        </w:tc>
-        <w:tc>
-          <w:tcPr>
-            <w:tcW w:w="4283" w:type="dxa"/>
-            <w:gridSpan w:val="33"/>
-            <w:vAlign w:val="center"/>
-          </w:tcPr>
-          <w:p>
-            <w:pPr>
-              <w:jc w:val="center"/>
-              <w:rPr>
-                <w:rFonts w:ascii="Arial" w:hAnsi="Arial" w:cs="Arial"/>
-                <w:sz w:val="16"/>
-                <w:szCs w:val="16"/>
-              </w:rPr>
-            </w:pPr>
-            <w:r>
-              <w:rPr>
-                <w:rFonts w:ascii="Arial" w:hAnsi="Arial" w:cs="Arial"/>
-                <w:sz w:val="16"/>
-                <w:szCs w:val="16"/>
-              </w:rPr>
-              <w:t>${VV-PersonaDiferente}</w:t>
+            <w:tcW w:w="10229" w:type="dxa"/>
+            <w:gridSpan w:val="95"/>
+            <w:vAlign w:val="center"/>
+          </w:tcPr>
+          <w:p>
+            <w:pPr>
+              <w:jc w:val="center"/>
+              <w:rPr>
+                <w:rFonts w:ascii="Arial" w:hAnsi="Arial" w:cs="Arial"/>
+                <w:sz w:val="16"/>
+                <w:szCs w:val="16"/>
+              </w:rPr>
+            </w:pPr>
+            <w:r>
+              <w:rPr>
+                <w:rFonts w:ascii="Arial" w:hAnsi="Arial" w:cs="Arial"/>
+                <w:sz w:val="16"/>
+                <w:szCs w:val="16"/>
+              </w:rPr>
+              <w:t>${</w:t>
+            </w:r>
+            <w:proofErr w:type="spellStart"/>
+            <w:r>
+              <w:rPr>
+                <w:rFonts w:ascii="Arial" w:hAnsi="Arial" w:cs="Arial"/>
+                <w:sz w:val="16"/>
+                <w:szCs w:val="16"/>
+              </w:rPr>
+              <w:t>live_with</w:t>
+            </w:r>
+            <w:proofErr w:type="spellEnd"/>
+            <w:r>
+              <w:rPr>
+                <w:rFonts w:ascii="Arial" w:hAnsi="Arial" w:cs="Arial"/>
+                <w:sz w:val="16"/>
+                <w:szCs w:val="16"/>
+              </w:rPr>
+              <w:t>}</w:t>
             </w:r>
           </w:p>
         </w:tc>
@@ -4199,7 +4110,7 @@
         <w:tc>
           <w:tcPr>
             <w:tcW w:w="11078" w:type="dxa"/>
-            <w:gridSpan w:val="115"/>
+            <w:gridSpan w:val="101"/>
             <w:tcBorders>
               <w:top w:val="nil"/>
               <w:bottom w:val="nil"/>
@@ -4225,7 +4136,7 @@
         <w:tc>
           <w:tcPr>
             <w:tcW w:w="2537" w:type="dxa"/>
-            <w:gridSpan w:val="27"/>
+            <w:gridSpan w:val="26"/>
             <w:shd w:val="clear" w:color="auto" w:fill="D9D9D9" w:themeFill="background1" w:themeFillShade="D9"/>
             <w:vAlign w:val="center"/>
           </w:tcPr>
@@ -4259,25 +4170,43 @@
         <w:tc>
           <w:tcPr>
             <w:tcW w:w="3260" w:type="dxa"/>
-            <w:gridSpan w:val="41"/>
-            <w:vAlign w:val="center"/>
-          </w:tcPr>
-          <w:p>
-            <w:pPr>
-              <w:jc w:val="center"/>
-              <w:rPr>
-                <w:rFonts w:ascii="Arial" w:hAnsi="Arial" w:cs="Arial"/>
-                <w:sz w:val="16"/>
-                <w:szCs w:val="16"/>
-              </w:rPr>
-            </w:pPr>
-            <w:r>
-              <w:rPr>
-                <w:rFonts w:ascii="Arial" w:hAnsi="Arial" w:cs="Arial"/>
-                <w:sz w:val="16"/>
-                <w:szCs w:val="16"/>
-              </w:rPr>
-              <w:t>${health-entity}</w:t>
+            <w:gridSpan w:val="32"/>
+            <w:vAlign w:val="center"/>
+          </w:tcPr>
+          <w:p>
+            <w:pPr>
+              <w:jc w:val="center"/>
+              <w:rPr>
+                <w:rFonts w:ascii="Arial" w:hAnsi="Arial" w:cs="Arial"/>
+                <w:sz w:val="16"/>
+                <w:szCs w:val="16"/>
+              </w:rPr>
+            </w:pPr>
+            <w:r>
+              <w:rPr>
+                <w:rFonts w:ascii="Arial" w:hAnsi="Arial" w:cs="Arial"/>
+                <w:sz w:val="16"/>
+                <w:szCs w:val="16"/>
+              </w:rPr>
+              <w:t>${</w:t>
+            </w:r>
+            <w:proofErr w:type="spellStart"/>
+            <w:r>
+              <w:rPr>
+                <w:rFonts w:ascii="Arial" w:hAnsi="Arial" w:cs="Arial"/>
+                <w:sz w:val="16"/>
+                <w:szCs w:val="16"/>
+              </w:rPr>
+              <w:t>health-entity</w:t>
+            </w:r>
+            <w:proofErr w:type="spellEnd"/>
+            <w:r>
+              <w:rPr>
+                <w:rFonts w:ascii="Arial" w:hAnsi="Arial" w:cs="Arial"/>
+                <w:sz w:val="16"/>
+                <w:szCs w:val="16"/>
+              </w:rPr>
+              <w:t>}</w:t>
             </w:r>
           </w:p>
         </w:tc>
@@ -4351,7 +4280,7 @@
         <w:tc>
           <w:tcPr>
             <w:tcW w:w="854" w:type="dxa"/>
-            <w:gridSpan w:val="10"/>
+            <w:gridSpan w:val="6"/>
             <w:vAlign w:val="center"/>
           </w:tcPr>
           <w:p>
@@ -4416,7 +4345,7 @@
         <w:tc>
           <w:tcPr>
             <w:tcW w:w="992" w:type="dxa"/>
-            <w:gridSpan w:val="10"/>
+            <w:gridSpan w:val="9"/>
             <w:vAlign w:val="center"/>
           </w:tcPr>
           <w:p>
@@ -4466,7 +4395,7 @@
         <w:tc>
           <w:tcPr>
             <w:tcW w:w="708" w:type="dxa"/>
-            <w:gridSpan w:val="4"/>
+            <w:gridSpan w:val="5"/>
             <w:vAlign w:val="center"/>
           </w:tcPr>
           <w:p>
@@ -4520,7 +4449,7 @@
         <w:tc>
           <w:tcPr>
             <w:tcW w:w="11078" w:type="dxa"/>
-            <w:gridSpan w:val="115"/>
+            <w:gridSpan w:val="101"/>
             <w:tcBorders>
               <w:top w:val="nil"/>
             </w:tcBorders>
@@ -4534,66 +4463,6 @@
                 <w:szCs w:val="6"/>
               </w:rPr>
             </w:pPr>
-          </w:p>
-        </w:tc>
-      </w:tr>
-      <w:tr>
-        <w:trPr>
-          <w:trHeight w:val="284"/>
-        </w:trPr>
-        <w:tc>
-          <w:tcPr>
-            <w:tcW w:w="2549" w:type="dxa"/>
-            <w:gridSpan w:val="28"/>
-            <w:tcBorders>
-              <w:top w:val="nil"/>
-            </w:tcBorders>
-            <w:shd w:val="clear" w:color="auto" w:fill="D0CECE" w:themeFill="background2" w:themeFillShade="E6"/>
-            <w:vAlign w:val="center"/>
-          </w:tcPr>
-          <w:p>
-            <w:pPr>
-              <w:jc w:val="center"/>
-              <w:rPr>
-                <w:sz w:val="6"/>
-                <w:szCs w:val="6"/>
-              </w:rPr>
-            </w:pPr>
-            <w:r>
-              <w:rPr>
-                <w:rFonts w:ascii="Arial" w:hAnsi="Arial" w:cs="Arial"/>
-                <w:sz w:val="16"/>
-                <w:szCs w:val="16"/>
-              </w:rPr>
-              <w:t>¿Cómo se enteró del proyecto?</w:t>
-            </w:r>
-          </w:p>
-        </w:tc>
-        <w:tc>
-          <w:tcPr>
-            <w:tcW w:w="8529" w:type="dxa"/>
-            <w:gridSpan w:val="87"/>
-            <w:tcBorders>
-              <w:top w:val="nil"/>
-            </w:tcBorders>
-            <w:vAlign w:val="center"/>
-          </w:tcPr>
-          <w:p>
-            <w:pPr>
-              <w:jc w:val="center"/>
-              <w:rPr>
-                <w:sz w:val="6"/>
-                <w:szCs w:val="6"/>
-              </w:rPr>
-            </w:pPr>
-            <w:r>
-              <w:rPr>
-                <w:rFonts w:ascii="Arial" w:hAnsi="Arial" w:cs="Arial"/>
-                <w:sz w:val="16"/>
-                <w:szCs w:val="16"/>
-              </w:rPr>
-              <w:t>${como_se_dio_cuenta}</w:t>
-            </w:r>
           </w:p>
         </w:tc>
       </w:tr>
@@ -4604,7 +4473,7 @@
         <w:tc>
           <w:tcPr>
             <w:tcW w:w="11078" w:type="dxa"/>
-            <w:gridSpan w:val="115"/>
+            <w:gridSpan w:val="101"/>
             <w:tcBorders>
               <w:top w:val="nil"/>
             </w:tcBorders>
@@ -4614,6 +4483,263 @@
             <w:pPr>
               <w:jc w:val="center"/>
               <w:rPr>
+                <w:sz w:val="8"/>
+                <w:szCs w:val="8"/>
+              </w:rPr>
+            </w:pPr>
+          </w:p>
+        </w:tc>
+      </w:tr>
+      <w:tr>
+        <w:trPr>
+          <w:trHeight w:val="4035"/>
+        </w:trPr>
+        <w:tc>
+          <w:tcPr>
+            <w:tcW w:w="11078" w:type="dxa"/>
+            <w:gridSpan w:val="101"/>
+            <w:tcBorders>
+              <w:bottom w:val="single" w:sz="4" w:space="0" w:color="auto"/>
+            </w:tcBorders>
+          </w:tcPr>
+          <w:p>
+            <w:pPr>
+              <w:spacing w:before="120"/>
+              <w:ind w:left="142" w:right="159"/>
+              <w:jc w:val="both"/>
+              <w:rPr>
+                <w:sz w:val="16"/>
+                <w:szCs w:val="16"/>
+              </w:rPr>
+            </w:pPr>
+            <w:r>
+              <w:rPr>
+                <w:sz w:val="16"/>
+                <w:szCs w:val="16"/>
+              </w:rPr>
+              <w:t>1-</w:t>
+            </w:r>
+            <w:r>
+              <w:rPr>
+                <w:sz w:val="16"/>
+                <w:szCs w:val="16"/>
+              </w:rPr>
+              <w:t xml:space="preserve"> </w:t>
+            </w:r>
+            <w:r>
+              <w:rPr>
+                <w:sz w:val="16"/>
+                <w:szCs w:val="16"/>
+              </w:rPr>
+              <w:t>M</w:t>
+            </w:r>
+            <w:r>
+              <w:rPr>
+                <w:sz w:val="16"/>
+                <w:szCs w:val="16"/>
+              </w:rPr>
+              <w:t>anifiesto que he sido informado acerca    de   las    actividades recreativas y deportivas que se van a realizar y que he respondido con sinceridad a las preguntas requeridas para la participación en la misma. Bajo mi responsabilidad autorizo para que el niño, niña, adolescente</w:t>
+            </w:r>
+            <w:r>
+              <w:rPr>
+                <w:sz w:val="16"/>
+                <w:szCs w:val="16"/>
+              </w:rPr>
+              <w:t xml:space="preserve"> el cual represento,</w:t>
+            </w:r>
+            <w:r>
+              <w:rPr>
+                <w:sz w:val="16"/>
+                <w:szCs w:val="16"/>
+              </w:rPr>
+              <w:t xml:space="preserve"> participe en    las actividades   que se desarrollarán. Igualmente, me comprometo a realizar acompañamiento para que la  participación en la programación sea bajo parámetros de respeto y solidaridad, así mismo autorizo a RECREAVALLE  para la edición, divulgación</w:t>
+            </w:r>
+            <w:r>
+              <w:rPr>
+                <w:sz w:val="16"/>
+                <w:szCs w:val="16"/>
+              </w:rPr>
+              <w:t xml:space="preserve"> y</w:t>
+            </w:r>
+            <w:r>
+              <w:rPr>
+                <w:sz w:val="16"/>
+                <w:szCs w:val="16"/>
+              </w:rPr>
+              <w:t xml:space="preserve"> reproducción</w:t>
+            </w:r>
+            <w:r>
+              <w:rPr>
+                <w:sz w:val="16"/>
+                <w:szCs w:val="16"/>
+              </w:rPr>
+              <w:t xml:space="preserve"> de imágenes del programa</w:t>
+            </w:r>
+            <w:r>
+              <w:rPr>
+                <w:sz w:val="16"/>
+                <w:szCs w:val="16"/>
+              </w:rPr>
+              <w:t xml:space="preserve"> de los NNA, sin exigir algún pago, retribución, compensación o regalías  por este tipo de publicación nombrada, donde entiendo de forma clara que esta imagen puede distribuirse por varios medios electrónicos y otros, están sujetas a ediciones, cambios para mejoras del producto si el caso lo amerita, sin necesidad de buscar autorización del tutor encargado, representante, padre, madre o grupo familiar del beneficiario. El producto donde aparezcan los beneficiarios o adultos no expira y lo podrá utilizar RECREAVALLE sin limitaciones geográficas, siempre y cuando esta Entidad lo necesite. Autorizo a RECREAVALLE en la participación en investigaciones socio estadísticas de los NNA tales como encuestas, test, entre otras.</w:t>
+            </w:r>
+          </w:p>
+          <w:p>
+            <w:pPr>
+              <w:spacing w:before="120"/>
+              <w:ind w:left="142" w:right="159"/>
+              <w:jc w:val="both"/>
+              <w:rPr>
+                <w:sz w:val="16"/>
+                <w:szCs w:val="16"/>
+              </w:rPr>
+            </w:pPr>
+            <w:r>
+              <w:rPr>
+                <w:sz w:val="16"/>
+                <w:szCs w:val="16"/>
+              </w:rPr>
+              <w:t xml:space="preserve">2- Protocolo COVID 19: Doy constancia de que de una manera detallada se me ha suministrado información completa, suficiente, con un lenguaje sencillo y claro, la naturaleza de la enfermedad COVID 19, en cuanto a su presentación clínica, modo de contagio, medidas para contenerla, posibilidad de sufrir la enfermedad, complicaciones, mientras permanezca en las prácticas deportivas, recreativas y de tiempo libre, </w:t>
+            </w:r>
+            <w:proofErr w:type="gramStart"/>
+            <w:r>
+              <w:rPr>
+                <w:sz w:val="16"/>
+                <w:szCs w:val="16"/>
+              </w:rPr>
+              <w:t>de acuerdo a</w:t>
+            </w:r>
+            <w:proofErr w:type="gramEnd"/>
+            <w:r>
+              <w:rPr>
+                <w:sz w:val="16"/>
+                <w:szCs w:val="16"/>
+              </w:rPr>
+              <w:t xml:space="preserve"> normas establecidas por el Ministerio de Salud.</w:t>
+            </w:r>
+          </w:p>
+          <w:p>
+            <w:pPr>
+              <w:spacing w:before="120"/>
+              <w:ind w:left="142" w:right="159"/>
+              <w:jc w:val="both"/>
+              <w:rPr>
+                <w:sz w:val="16"/>
+                <w:szCs w:val="16"/>
+              </w:rPr>
+            </w:pPr>
+            <w:r>
+              <w:rPr>
+                <w:sz w:val="16"/>
+                <w:szCs w:val="16"/>
+              </w:rPr>
+              <w:t>Que he podido hacer las preguntas relacionadas con dicha enfermedad y se me ha respondido en forma satisfactoria; así mismo se me ha explicado que el NNA puede estar en riesgo de contagiarse mientras este en espacios públicos para el entrenamiento.</w:t>
+            </w:r>
+          </w:p>
+          <w:p>
+            <w:pPr>
+              <w:rPr>
+                <w:sz w:val="14"/>
+                <w:szCs w:val="14"/>
+              </w:rPr>
+            </w:pPr>
+          </w:p>
+          <w:p>
+            <w:pPr>
+              <w:rPr>
+                <w:sz w:val="14"/>
+                <w:szCs w:val="14"/>
+              </w:rPr>
+            </w:pPr>
+          </w:p>
+          <w:p>
+            <w:pPr>
+              <w:jc w:val="center"/>
+            </w:pPr>
+            <w:r>
+              <w:t>___________________________</w:t>
+            </w:r>
+          </w:p>
+          <w:p>
+            <w:pPr>
+              <w:jc w:val="center"/>
+            </w:pPr>
+            <w:r>
+              <w:rPr>
+                <w:sz w:val="18"/>
+                <w:szCs w:val="18"/>
+              </w:rPr>
+              <w:t>Firma del acudiente</w:t>
+            </w:r>
+          </w:p>
+        </w:tc>
+      </w:tr>
+      <w:tr>
+        <w:trPr>
+          <w:trHeight w:val="113"/>
+        </w:trPr>
+        <w:tc>
+          <w:tcPr>
+            <w:tcW w:w="11078" w:type="dxa"/>
+            <w:gridSpan w:val="101"/>
+            <w:vAlign w:val="center"/>
+          </w:tcPr>
+          <w:p>
+            <w:pPr>
+              <w:jc w:val="center"/>
+              <w:rPr>
+                <w:rFonts w:ascii="Arial" w:hAnsi="Arial" w:cs="Arial"/>
+                <w:sz w:val="2"/>
+                <w:szCs w:val="2"/>
+              </w:rPr>
+            </w:pPr>
+          </w:p>
+        </w:tc>
+      </w:tr>
+      <w:tr>
+        <w:trPr>
+          <w:trHeight w:val="201"/>
+        </w:trPr>
+        <w:tc>
+          <w:tcPr>
+            <w:tcW w:w="11078" w:type="dxa"/>
+            <w:gridSpan w:val="101"/>
+            <w:vAlign w:val="center"/>
+          </w:tcPr>
+          <w:p>
+            <w:pPr>
+              <w:jc w:val="center"/>
+              <w:rPr>
+                <w:rFonts w:ascii="Arial" w:hAnsi="Arial" w:cs="Arial"/>
+                <w:sz w:val="16"/>
+                <w:szCs w:val="16"/>
+              </w:rPr>
+            </w:pPr>
+            <w:r>
+              <w:rPr>
+                <w:rFonts w:ascii="Arial" w:hAnsi="Arial" w:cs="Arial"/>
+                <w:sz w:val="16"/>
+                <w:szCs w:val="16"/>
+              </w:rPr>
+              <w:t>Nota: El Programa "Semilleros deportivos por un Valle invencible", no se hace responsable de asumir los gastos o situaciones generadas por algún trauma en las actividades propias de la práctica.</w:t>
+            </w:r>
+          </w:p>
+        </w:tc>
+      </w:tr>
+      <w:tr>
+        <w:trPr>
+          <w:trHeight w:val="113"/>
+        </w:trPr>
+        <w:tc>
+          <w:tcPr>
+            <w:tcW w:w="11078" w:type="dxa"/>
+            <w:gridSpan w:val="101"/>
+            <w:vAlign w:val="center"/>
+          </w:tcPr>
+          <w:p>
+            <w:pPr>
+              <w:jc w:val="center"/>
+              <w:rPr>
+                <w:rFonts w:ascii="Arial" w:hAnsi="Arial" w:cs="Arial"/>
                 <w:sz w:val="6"/>
                 <w:szCs w:val="6"/>
               </w:rPr>
@@ -4627,67 +4753,8 @@
         </w:trPr>
         <w:tc>
           <w:tcPr>
-            <w:tcW w:w="11078" w:type="dxa"/>
-            <w:gridSpan w:val="115"/>
-            <w:shd w:val="clear" w:color="auto" w:fill="D0CECE" w:themeFill="background2" w:themeFillShade="E6"/>
-          </w:tcPr>
-          <w:p>
-            <w:pPr>
-              <w:jc w:val="center"/>
-            </w:pPr>
-            <w:r>
-              <w:rPr>
-                <w:b/>
-                <w:bCs/>
-                <w:sz w:val="20"/>
-                <w:szCs w:val="20"/>
-              </w:rPr>
-              <w:t xml:space="preserve">DATOS </w:t>
-            </w:r>
-            <w:r>
-              <w:rPr>
-                <w:b/>
-                <w:bCs/>
-                <w:sz w:val="20"/>
-                <w:szCs w:val="20"/>
-              </w:rPr>
-              <w:t>DEL ACUDIENTE, AUTORIZACIÓN DE REPRODUCCIÓN DE IMAGEN Y ACTA DE COMPROMISO</w:t>
-            </w:r>
-          </w:p>
-        </w:tc>
-      </w:tr>
-      <w:tr>
-        <w:trPr>
-          <w:trHeight w:val="113"/>
-        </w:trPr>
-        <w:tc>
-          <w:tcPr>
-            <w:tcW w:w="11078" w:type="dxa"/>
-            <w:gridSpan w:val="115"/>
-            <w:tcBorders>
-              <w:bottom w:val="nil"/>
-            </w:tcBorders>
-            <w:vAlign w:val="center"/>
-          </w:tcPr>
-          <w:p>
-            <w:pPr>
-              <w:jc w:val="center"/>
-              <w:rPr>
-                <w:sz w:val="6"/>
-                <w:szCs w:val="6"/>
-              </w:rPr>
-            </w:pPr>
-          </w:p>
-        </w:tc>
-      </w:tr>
-      <w:tr>
-        <w:trPr>
-          <w:trHeight w:val="283"/>
-        </w:trPr>
-        <w:tc>
-          <w:tcPr>
-            <w:tcW w:w="1544" w:type="dxa"/>
-            <w:gridSpan w:val="14"/>
+            <w:tcW w:w="1982" w:type="dxa"/>
+            <w:gridSpan w:val="19"/>
             <w:shd w:val="clear" w:color="auto" w:fill="D9D9D9" w:themeFill="background1" w:themeFillShade="D9"/>
             <w:vAlign w:val="center"/>
           </w:tcPr>
@@ -4706,754 +4773,39 @@
                 <w:sz w:val="16"/>
                 <w:szCs w:val="16"/>
               </w:rPr>
-              <w:t>Nombres y Apellidos:</w:t>
-            </w:r>
-          </w:p>
-        </w:tc>
-        <w:tc>
-          <w:tcPr>
-            <w:tcW w:w="3544" w:type="dxa"/>
-            <w:gridSpan w:val="41"/>
-            <w:vAlign w:val="center"/>
-          </w:tcPr>
-          <w:p>
-            <w:pPr>
-              <w:jc w:val="center"/>
-              <w:rPr>
-                <w:rFonts w:ascii="Arial" w:hAnsi="Arial" w:cs="Arial"/>
-                <w:sz w:val="16"/>
-                <w:szCs w:val="16"/>
-              </w:rPr>
-            </w:pPr>
-            <w:r>
-              <w:rPr>
-                <w:rFonts w:ascii="Arial" w:hAnsi="Arial" w:cs="Arial"/>
-                <w:sz w:val="16"/>
-                <w:szCs w:val="16"/>
-              </w:rPr>
-              <w:t>${Nombre_acudiente}</w:t>
-            </w:r>
-          </w:p>
-        </w:tc>
-        <w:tc>
-          <w:tcPr>
-            <w:tcW w:w="148" w:type="dxa"/>
-            <w:gridSpan w:val="3"/>
-            <w:tcBorders>
-              <w:top w:val="nil"/>
-              <w:bottom w:val="nil"/>
-            </w:tcBorders>
-            <w:vAlign w:val="center"/>
-          </w:tcPr>
-          <w:p>
-            <w:pPr>
-              <w:jc w:val="center"/>
-              <w:rPr>
-                <w:rFonts w:ascii="Arial" w:hAnsi="Arial" w:cs="Arial"/>
-                <w:sz w:val="16"/>
-                <w:szCs w:val="16"/>
-              </w:rPr>
-            </w:pPr>
-          </w:p>
-        </w:tc>
-        <w:tc>
-          <w:tcPr>
-            <w:tcW w:w="850" w:type="dxa"/>
-            <w:gridSpan w:val="14"/>
-            <w:shd w:val="clear" w:color="auto" w:fill="D9D9D9" w:themeFill="background1" w:themeFillShade="D9"/>
-            <w:vAlign w:val="center"/>
-          </w:tcPr>
-          <w:p>
-            <w:pPr>
-              <w:jc w:val="center"/>
-              <w:rPr>
-                <w:rFonts w:ascii="Arial" w:hAnsi="Arial" w:cs="Arial"/>
-                <w:sz w:val="16"/>
-                <w:szCs w:val="16"/>
-              </w:rPr>
-            </w:pPr>
-            <w:r>
-              <w:rPr>
-                <w:rFonts w:ascii="Arial" w:hAnsi="Arial" w:cs="Arial"/>
-                <w:sz w:val="16"/>
-                <w:szCs w:val="16"/>
-              </w:rPr>
-              <w:t>No Cedula</w:t>
-            </w:r>
-          </w:p>
-        </w:tc>
-        <w:tc>
-          <w:tcPr>
-            <w:tcW w:w="1985" w:type="dxa"/>
-            <w:gridSpan w:val="19"/>
-            <w:vAlign w:val="center"/>
-          </w:tcPr>
-          <w:p>
-            <w:pPr>
-              <w:jc w:val="center"/>
-              <w:rPr>
-                <w:rFonts w:ascii="Arial" w:hAnsi="Arial" w:cs="Arial"/>
-                <w:sz w:val="16"/>
-                <w:szCs w:val="16"/>
-              </w:rPr>
-            </w:pPr>
-            <w:r>
-              <w:rPr>
-                <w:rFonts w:ascii="Arial" w:hAnsi="Arial" w:cs="Arial"/>
-                <w:sz w:val="16"/>
-                <w:szCs w:val="16"/>
-              </w:rPr>
-              <w:t>${numero_acudiente}</w:t>
-            </w:r>
-          </w:p>
-        </w:tc>
-        <w:tc>
-          <w:tcPr>
-            <w:tcW w:w="144" w:type="dxa"/>
-            <w:gridSpan w:val="3"/>
-            <w:tcBorders>
-              <w:top w:val="nil"/>
-              <w:bottom w:val="nil"/>
-            </w:tcBorders>
-            <w:vAlign w:val="center"/>
-          </w:tcPr>
-          <w:p>
-            <w:pPr>
-              <w:jc w:val="center"/>
-              <w:rPr>
-                <w:rFonts w:ascii="Arial" w:hAnsi="Arial" w:cs="Arial"/>
-                <w:sz w:val="16"/>
-                <w:szCs w:val="16"/>
-              </w:rPr>
-            </w:pPr>
-          </w:p>
-        </w:tc>
-        <w:tc>
-          <w:tcPr>
-            <w:tcW w:w="992" w:type="dxa"/>
-            <w:gridSpan w:val="10"/>
-            <w:shd w:val="clear" w:color="auto" w:fill="D9D9D9" w:themeFill="background1" w:themeFillShade="D9"/>
-            <w:vAlign w:val="center"/>
-          </w:tcPr>
-          <w:p>
-            <w:pPr>
-              <w:jc w:val="center"/>
-              <w:rPr>
-                <w:rFonts w:ascii="Arial" w:hAnsi="Arial" w:cs="Arial"/>
-                <w:sz w:val="16"/>
-                <w:szCs w:val="16"/>
-              </w:rPr>
-            </w:pPr>
-            <w:r>
-              <w:rPr>
-                <w:rFonts w:ascii="Arial" w:hAnsi="Arial" w:cs="Arial"/>
-                <w:sz w:val="16"/>
-                <w:szCs w:val="16"/>
-              </w:rPr>
-              <w:t>Parentesco:</w:t>
-            </w:r>
-          </w:p>
-        </w:tc>
-        <w:tc>
-          <w:tcPr>
-            <w:tcW w:w="1871" w:type="dxa"/>
-            <w:gridSpan w:val="11"/>
-            <w:vAlign w:val="center"/>
-          </w:tcPr>
-          <w:p>
-            <w:pPr>
-              <w:jc w:val="center"/>
-              <w:rPr>
-                <w:rFonts w:ascii="Arial" w:hAnsi="Arial" w:cs="Arial"/>
-                <w:sz w:val="16"/>
-                <w:szCs w:val="16"/>
-              </w:rPr>
-            </w:pPr>
-            <w:r>
-              <w:rPr>
-                <w:rFonts w:ascii="Arial" w:hAnsi="Arial" w:cs="Arial"/>
-                <w:sz w:val="16"/>
-                <w:szCs w:val="16"/>
-              </w:rPr>
-              <w:t>${parentesco_acudiente}</w:t>
-            </w:r>
-          </w:p>
-        </w:tc>
-      </w:tr>
-      <w:tr>
-        <w:trPr>
-          <w:trHeight w:val="113"/>
-        </w:trPr>
-        <w:tc>
-          <w:tcPr>
-            <w:tcW w:w="11078" w:type="dxa"/>
-            <w:gridSpan w:val="115"/>
-            <w:tcBorders>
-              <w:top w:val="nil"/>
-              <w:bottom w:val="nil"/>
-            </w:tcBorders>
-            <w:vAlign w:val="center"/>
-          </w:tcPr>
-          <w:p>
-            <w:pPr>
-              <w:jc w:val="center"/>
-              <w:rPr>
-                <w:sz w:val="6"/>
-                <w:szCs w:val="6"/>
-              </w:rPr>
-            </w:pPr>
-          </w:p>
-        </w:tc>
-      </w:tr>
-      <w:tr>
-        <w:trPr>
-          <w:trHeight w:val="283"/>
-        </w:trPr>
-        <w:tc>
-          <w:tcPr>
-            <w:tcW w:w="708" w:type="dxa"/>
-            <w:gridSpan w:val="4"/>
-            <w:shd w:val="clear" w:color="auto" w:fill="D9D9D9" w:themeFill="background1" w:themeFillShade="D9"/>
-            <w:vAlign w:val="center"/>
-          </w:tcPr>
-          <w:p>
-            <w:pPr>
-              <w:jc w:val="center"/>
-              <w:rPr>
-                <w:rFonts w:ascii="Arial" w:hAnsi="Arial" w:cs="Arial"/>
-                <w:sz w:val="16"/>
-                <w:szCs w:val="16"/>
-              </w:rPr>
-            </w:pPr>
-            <w:r>
-              <w:rPr>
-                <w:rFonts w:ascii="Arial" w:hAnsi="Arial" w:cs="Arial"/>
-                <w:sz w:val="16"/>
-                <w:szCs w:val="16"/>
-              </w:rPr>
-              <w:t>Email:</w:t>
-            </w:r>
-          </w:p>
-        </w:tc>
-        <w:tc>
-          <w:tcPr>
-            <w:tcW w:w="3677" w:type="dxa"/>
-            <w:gridSpan w:val="41"/>
-            <w:vAlign w:val="center"/>
-          </w:tcPr>
-          <w:p>
-            <w:pPr>
-              <w:jc w:val="center"/>
-              <w:rPr>
-                <w:rFonts w:ascii="Arial" w:hAnsi="Arial" w:cs="Arial"/>
-                <w:sz w:val="16"/>
-                <w:szCs w:val="16"/>
-              </w:rPr>
-            </w:pPr>
-            <w:r>
-              <w:rPr>
-                <w:rFonts w:ascii="Arial" w:hAnsi="Arial" w:cs="Arial"/>
-                <w:sz w:val="16"/>
-                <w:szCs w:val="16"/>
-              </w:rPr>
-              <w:t>${email_acudiente}</w:t>
-            </w:r>
-          </w:p>
-        </w:tc>
-        <w:tc>
-          <w:tcPr>
-            <w:tcW w:w="140" w:type="dxa"/>
-            <w:gridSpan w:val="2"/>
-            <w:tcBorders>
-              <w:top w:val="nil"/>
-              <w:bottom w:val="nil"/>
-            </w:tcBorders>
-            <w:vAlign w:val="center"/>
-          </w:tcPr>
-          <w:p>
-            <w:pPr>
-              <w:jc w:val="center"/>
-              <w:rPr>
-                <w:rFonts w:ascii="Arial" w:hAnsi="Arial" w:cs="Arial"/>
-                <w:sz w:val="16"/>
-                <w:szCs w:val="16"/>
-              </w:rPr>
-            </w:pPr>
-          </w:p>
-        </w:tc>
-        <w:tc>
-          <w:tcPr>
-            <w:tcW w:w="711" w:type="dxa"/>
-            <w:gridSpan w:val="11"/>
-            <w:shd w:val="clear" w:color="auto" w:fill="D9D9D9" w:themeFill="background1" w:themeFillShade="D9"/>
-            <w:vAlign w:val="center"/>
-          </w:tcPr>
-          <w:p>
-            <w:pPr>
-              <w:jc w:val="center"/>
-              <w:rPr>
-                <w:rFonts w:ascii="Arial" w:hAnsi="Arial" w:cs="Arial"/>
-                <w:sz w:val="16"/>
-                <w:szCs w:val="16"/>
-              </w:rPr>
-            </w:pPr>
-            <w:r>
-              <w:rPr>
-                <w:rFonts w:ascii="Arial" w:hAnsi="Arial" w:cs="Arial"/>
-                <w:sz w:val="16"/>
-                <w:szCs w:val="16"/>
-              </w:rPr>
-              <w:t>Celular:</w:t>
-            </w:r>
-          </w:p>
-        </w:tc>
-        <w:tc>
-          <w:tcPr>
-            <w:tcW w:w="2124" w:type="dxa"/>
-            <w:gridSpan w:val="27"/>
-            <w:vAlign w:val="center"/>
-          </w:tcPr>
-          <w:p>
-            <w:pPr>
-              <w:jc w:val="center"/>
-              <w:rPr>
-                <w:rFonts w:ascii="Arial" w:hAnsi="Arial" w:cs="Arial"/>
-                <w:sz w:val="16"/>
-                <w:szCs w:val="16"/>
-              </w:rPr>
-            </w:pPr>
-            <w:r>
-              <w:rPr>
-                <w:rFonts w:ascii="Arial" w:hAnsi="Arial" w:cs="Arial"/>
-                <w:sz w:val="16"/>
-                <w:szCs w:val="16"/>
-              </w:rPr>
-              <w:t>${celular_acudiente}</w:t>
-            </w:r>
-          </w:p>
-        </w:tc>
-        <w:tc>
-          <w:tcPr>
-            <w:tcW w:w="142" w:type="dxa"/>
-            <w:gridSpan w:val="2"/>
-            <w:tcBorders>
-              <w:top w:val="nil"/>
-              <w:bottom w:val="nil"/>
-            </w:tcBorders>
-            <w:vAlign w:val="center"/>
-          </w:tcPr>
-          <w:p>
-            <w:pPr>
-              <w:jc w:val="center"/>
-              <w:rPr>
-                <w:rFonts w:ascii="Arial" w:hAnsi="Arial" w:cs="Arial"/>
-                <w:sz w:val="16"/>
-                <w:szCs w:val="16"/>
-              </w:rPr>
-            </w:pPr>
-          </w:p>
-        </w:tc>
-        <w:tc>
-          <w:tcPr>
-            <w:tcW w:w="1276" w:type="dxa"/>
-            <w:gridSpan w:val="13"/>
-            <w:shd w:val="clear" w:color="auto" w:fill="D9D9D9" w:themeFill="background1" w:themeFillShade="D9"/>
-            <w:vAlign w:val="center"/>
-          </w:tcPr>
-          <w:p>
-            <w:pPr>
-              <w:jc w:val="center"/>
-              <w:rPr>
-                <w:rFonts w:ascii="Arial" w:hAnsi="Arial" w:cs="Arial"/>
-                <w:sz w:val="16"/>
-                <w:szCs w:val="16"/>
-              </w:rPr>
-            </w:pPr>
-            <w:r>
-              <w:rPr>
-                <w:rFonts w:ascii="Arial" w:hAnsi="Arial" w:cs="Arial"/>
-                <w:sz w:val="16"/>
-                <w:szCs w:val="16"/>
-              </w:rPr>
-              <w:t>Redes sociales:</w:t>
-            </w:r>
-          </w:p>
-        </w:tc>
-        <w:tc>
-          <w:tcPr>
-            <w:tcW w:w="2300" w:type="dxa"/>
-            <w:gridSpan w:val="15"/>
-            <w:vAlign w:val="center"/>
-          </w:tcPr>
-          <w:p>
-            <w:pPr>
-              <w:jc w:val="center"/>
-              <w:rPr>
-                <w:rFonts w:ascii="Arial" w:hAnsi="Arial" w:cs="Arial"/>
-                <w:sz w:val="16"/>
-                <w:szCs w:val="16"/>
-              </w:rPr>
-            </w:pPr>
-            <w:r>
-              <w:rPr>
-                <w:rFonts w:ascii="Arial" w:hAnsi="Arial" w:cs="Arial"/>
-                <w:sz w:val="16"/>
-                <w:szCs w:val="16"/>
-              </w:rPr>
-              <w:t>${red_social_acudiente}</w:t>
-            </w:r>
-          </w:p>
-        </w:tc>
-      </w:tr>
-      <w:tr>
-        <w:trPr>
-          <w:trHeight w:val="113"/>
-        </w:trPr>
-        <w:tc>
-          <w:tcPr>
-            <w:tcW w:w="11078" w:type="dxa"/>
-            <w:gridSpan w:val="115"/>
-            <w:tcBorders>
-              <w:top w:val="nil"/>
-            </w:tcBorders>
-            <w:vAlign w:val="center"/>
-          </w:tcPr>
-          <w:p>
-            <w:pPr>
-              <w:jc w:val="center"/>
-              <w:rPr>
-                <w:sz w:val="8"/>
-                <w:szCs w:val="8"/>
-              </w:rPr>
-            </w:pPr>
-          </w:p>
-        </w:tc>
-      </w:tr>
-      <w:tr>
-        <w:trPr>
-          <w:trHeight w:val="113"/>
-        </w:trPr>
-        <w:tc>
-          <w:tcPr>
-            <w:tcW w:w="11078" w:type="dxa"/>
-            <w:gridSpan w:val="115"/>
-            <w:tcBorders>
-              <w:top w:val="nil"/>
-            </w:tcBorders>
-            <w:vAlign w:val="center"/>
-          </w:tcPr>
-          <w:p>
-            <w:pPr>
-              <w:jc w:val="center"/>
-              <w:rPr>
-                <w:sz w:val="8"/>
-                <w:szCs w:val="8"/>
-              </w:rPr>
-            </w:pPr>
-          </w:p>
-        </w:tc>
-      </w:tr>
-      <w:tr>
-        <w:trPr>
-          <w:trHeight w:val="4035"/>
-        </w:trPr>
-        <w:tc>
-          <w:tcPr>
-            <w:tcW w:w="11078" w:type="dxa"/>
-            <w:gridSpan w:val="115"/>
-            <w:tcBorders>
-              <w:bottom w:val="single" w:sz="4" w:space="0" w:color="auto"/>
-            </w:tcBorders>
-          </w:tcPr>
-          <w:p>
-            <w:pPr>
-              <w:spacing w:before="120"/>
-              <w:ind w:left="142" w:right="159"/>
-              <w:jc w:val="both"/>
-              <w:rPr>
-                <w:sz w:val="16"/>
-                <w:szCs w:val="16"/>
-              </w:rPr>
-            </w:pPr>
-            <w:r>
-              <w:rPr>
-                <w:sz w:val="16"/>
-                <w:szCs w:val="16"/>
-              </w:rPr>
-              <w:t>1-</w:t>
-            </w:r>
-            <w:r>
-              <w:rPr>
-                <w:sz w:val="16"/>
-                <w:szCs w:val="16"/>
-              </w:rPr>
-              <w:t xml:space="preserve"> </w:t>
-            </w:r>
-            <w:r>
-              <w:rPr>
-                <w:sz w:val="16"/>
-                <w:szCs w:val="16"/>
-              </w:rPr>
-              <w:t>M</w:t>
-            </w:r>
-            <w:r>
-              <w:rPr>
-                <w:sz w:val="16"/>
-                <w:szCs w:val="16"/>
-              </w:rPr>
-              <w:t>anifiesto que he sido informado acerca    de   las    actividades recreativas y deportivas que se van a realizar y que he respondido con sinceridad a las preguntas requeridas para la participación en la misma. Bajo mi responsabilidad autorizo para que el niño, niña, adolescente</w:t>
-            </w:r>
-            <w:r>
-              <w:rPr>
-                <w:sz w:val="16"/>
-                <w:szCs w:val="16"/>
-              </w:rPr>
-              <w:t xml:space="preserve"> el cual represento,</w:t>
-            </w:r>
-            <w:r>
-              <w:rPr>
-                <w:sz w:val="16"/>
-                <w:szCs w:val="16"/>
-              </w:rPr>
-              <w:t xml:space="preserve"> participe en    las actividades   que se desarrollarán. Igualmente, me comprometo a realizar acompañamiento para que la  participación en la programación sea bajo parámetros de respeto y solidaridad, así mismo autorizo a RECREAVALLE  para la edición, divulgación</w:t>
-            </w:r>
-            <w:r>
-              <w:rPr>
-                <w:sz w:val="16"/>
-                <w:szCs w:val="16"/>
-              </w:rPr>
-              <w:t xml:space="preserve"> y</w:t>
-            </w:r>
-            <w:r>
-              <w:rPr>
-                <w:sz w:val="16"/>
-                <w:szCs w:val="16"/>
-              </w:rPr>
-              <w:t xml:space="preserve"> reproducción</w:t>
-            </w:r>
-            <w:r>
-              <w:rPr>
-                <w:sz w:val="16"/>
-                <w:szCs w:val="16"/>
-              </w:rPr>
-              <w:t xml:space="preserve"> de imágenes del programa</w:t>
-            </w:r>
-            <w:r>
-              <w:rPr>
-                <w:sz w:val="16"/>
-                <w:szCs w:val="16"/>
-              </w:rPr>
-              <w:t xml:space="preserve"> de los NNA, sin exigir algún pago, retribución, compensación o regalías  por este tipo de publicación nombrada, donde entiendo de forma clara que esta imagen puede distribuirse por varios medios electrónicos y otros, están sujetas a ediciones, cambios para mejoras del producto si el caso lo amerita, sin necesidad de buscar autorización del tutor encargado, representante, padre, madre o grupo familiar del beneficiario. El producto donde aparezcan los beneficiarios o adultos no expira y lo podrá utilizar RECREAVALLE sin limitaciones geográficas, siempre y cuando esta Entidad lo necesite. Autorizo a RECREAVALLE en la participación en investigaciones socio estadísticas de los NNA tales como encuestas, test, entre otras.</w:t>
-            </w:r>
-          </w:p>
-          <w:p>
-            <w:pPr>
-              <w:spacing w:before="120"/>
-              <w:ind w:left="142" w:right="159"/>
-              <w:jc w:val="both"/>
-              <w:rPr>
-                <w:sz w:val="16"/>
-                <w:szCs w:val="16"/>
-              </w:rPr>
-            </w:pPr>
-            <w:r>
-              <w:rPr>
-                <w:sz w:val="16"/>
-                <w:szCs w:val="16"/>
-              </w:rPr>
-              <w:t>2- Protocolo COVID 19: Doy constancia de que de una manera detallada se me ha suministrado información completa, suficiente, con un lenguaje sencillo y claro, la naturaleza de la enfermedad COVID 19, en cuanto a su presentación clínica, modo de contagio, medidas para contenerla, posibilidad de sufrir la enfermedad, complicaciones, mientras permanezca en las prácticas deportivas, recreativas y de tiempo libre, de acuerdo a normas establecidas por el Ministerio de Salud.</w:t>
-            </w:r>
-          </w:p>
-          <w:p>
-            <w:pPr>
-              <w:spacing w:before="120"/>
-              <w:ind w:left="142" w:right="159"/>
-              <w:jc w:val="both"/>
-              <w:rPr>
-                <w:sz w:val="16"/>
-                <w:szCs w:val="16"/>
-              </w:rPr>
-            </w:pPr>
-            <w:r>
-              <w:rPr>
-                <w:sz w:val="16"/>
-                <w:szCs w:val="16"/>
-              </w:rPr>
-              <w:t>Que he podido hacer las preguntas relacionadas con dicha enfermedad y se me ha respondido en forma satisfactoria; así mismo se me ha explicado que el NNA puede estar en riesgo de contagiarse mientras este en espacios públicos para el entrenamiento.</w:t>
-            </w:r>
-          </w:p>
-          <w:p>
-            <w:pPr>
-              <w:rPr>
-                <w:sz w:val="14"/>
-                <w:szCs w:val="14"/>
-              </w:rPr>
-            </w:pPr>
-          </w:p>
-          <w:p>
-            <w:pPr>
-              <w:rPr>
-                <w:sz w:val="14"/>
-                <w:szCs w:val="14"/>
-              </w:rPr>
-            </w:pPr>
-          </w:p>
-          <w:p>
-            <w:pPr>
-              <w:jc w:val="center"/>
-            </w:pPr>
-            <w:r>
-              <w:t>___________________________</w:t>
-            </w:r>
-          </w:p>
-          <w:p>
-            <w:pPr>
-              <w:jc w:val="center"/>
-            </w:pPr>
-            <w:r>
-              <w:rPr>
-                <w:sz w:val="18"/>
-                <w:szCs w:val="18"/>
-              </w:rPr>
-              <w:t>Firma del acudiente</w:t>
-            </w:r>
-          </w:p>
-        </w:tc>
-      </w:tr>
-      <w:tr>
-        <w:trPr>
-          <w:trHeight w:val="113"/>
-        </w:trPr>
-        <w:tc>
-          <w:tcPr>
-            <w:tcW w:w="11078" w:type="dxa"/>
-            <w:gridSpan w:val="115"/>
-            <w:vAlign w:val="center"/>
-          </w:tcPr>
-          <w:p>
-            <w:pPr>
-              <w:jc w:val="center"/>
-              <w:rPr>
-                <w:rFonts w:ascii="Arial" w:hAnsi="Arial" w:cs="Arial"/>
-                <w:sz w:val="2"/>
-                <w:szCs w:val="2"/>
-              </w:rPr>
-            </w:pPr>
-          </w:p>
-        </w:tc>
-      </w:tr>
-      <w:tr>
-        <w:trPr>
-          <w:trHeight w:val="201"/>
-        </w:trPr>
-        <w:tc>
-          <w:tcPr>
-            <w:tcW w:w="11078" w:type="dxa"/>
-            <w:gridSpan w:val="115"/>
-            <w:vAlign w:val="center"/>
-          </w:tcPr>
-          <w:p>
-            <w:pPr>
-              <w:jc w:val="center"/>
-              <w:rPr>
-                <w:rFonts w:ascii="Arial" w:hAnsi="Arial" w:cs="Arial"/>
-                <w:sz w:val="16"/>
-                <w:szCs w:val="16"/>
-              </w:rPr>
-            </w:pPr>
-            <w:r>
-              <w:rPr>
-                <w:rFonts w:ascii="Arial" w:hAnsi="Arial" w:cs="Arial"/>
-                <w:sz w:val="16"/>
-                <w:szCs w:val="16"/>
-              </w:rPr>
-              <w:t>Nota: El Programa "Semilleros deportivos por un Valle invencible", no se hace responsable de asumir los gastos o situaciones generadas por algún trauma en las actividades propias de la práctica.</w:t>
-            </w:r>
-          </w:p>
-        </w:tc>
-      </w:tr>
-      <w:tr>
-        <w:trPr>
-          <w:trHeight w:val="113"/>
-        </w:trPr>
-        <w:tc>
-          <w:tcPr>
-            <w:tcW w:w="11078" w:type="dxa"/>
-            <w:gridSpan w:val="115"/>
-            <w:vAlign w:val="center"/>
-          </w:tcPr>
-          <w:p>
-            <w:pPr>
-              <w:jc w:val="center"/>
-              <w:rPr>
-                <w:rFonts w:ascii="Arial" w:hAnsi="Arial" w:cs="Arial"/>
-                <w:sz w:val="6"/>
-                <w:szCs w:val="6"/>
-              </w:rPr>
-            </w:pPr>
-          </w:p>
-        </w:tc>
-      </w:tr>
-      <w:tr>
-        <w:trPr>
-          <w:trHeight w:val="283"/>
-        </w:trPr>
-        <w:tc>
-          <w:tcPr>
-            <w:tcW w:w="1982" w:type="dxa"/>
+              <w:t>NOMBRE DEL MONITOR</w:t>
+            </w:r>
+          </w:p>
+        </w:tc>
+        <w:tc>
+          <w:tcPr>
+            <w:tcW w:w="4110" w:type="dxa"/>
+            <w:gridSpan w:val="43"/>
+            <w:vAlign w:val="center"/>
+          </w:tcPr>
+          <w:p>
+            <w:pPr>
+              <w:jc w:val="center"/>
+              <w:rPr>
+                <w:rFonts w:ascii="Arial" w:hAnsi="Arial" w:cs="Arial"/>
+                <w:sz w:val="16"/>
+                <w:szCs w:val="16"/>
+              </w:rPr>
+            </w:pPr>
+            <w:r>
+              <w:rPr>
+                <w:rFonts w:ascii="Arial" w:hAnsi="Arial" w:cs="Arial"/>
+                <w:sz w:val="16"/>
+                <w:szCs w:val="16"/>
+              </w:rPr>
+              <w:t>${monitor}</w:t>
+            </w:r>
+          </w:p>
+        </w:tc>
+        <w:tc>
+          <w:tcPr>
+            <w:tcW w:w="2212" w:type="dxa"/>
             <w:gridSpan w:val="20"/>
-            <w:shd w:val="clear" w:color="auto" w:fill="D9D9D9" w:themeFill="background1" w:themeFillShade="D9"/>
-            <w:vAlign w:val="center"/>
-          </w:tcPr>
-          <w:p>
-            <w:pPr>
-              <w:jc w:val="center"/>
-              <w:rPr>
-                <w:rFonts w:ascii="Arial" w:hAnsi="Arial" w:cs="Arial"/>
-                <w:sz w:val="16"/>
-                <w:szCs w:val="16"/>
-              </w:rPr>
-            </w:pPr>
-            <w:r>
-              <w:rPr>
-                <w:rFonts w:ascii="Arial" w:hAnsi="Arial" w:cs="Arial"/>
-                <w:sz w:val="16"/>
-                <w:szCs w:val="16"/>
-              </w:rPr>
-              <w:lastRenderedPageBreak/>
-              <w:t>NOMBRE DEL MONITOR</w:t>
-            </w:r>
-          </w:p>
-        </w:tc>
-        <w:tc>
-          <w:tcPr>
-            <w:tcW w:w="4110" w:type="dxa"/>
-            <w:gridSpan w:val="53"/>
-            <w:vAlign w:val="center"/>
-          </w:tcPr>
-          <w:p>
-            <w:pPr>
-              <w:jc w:val="center"/>
-              <w:rPr>
-                <w:rFonts w:ascii="Arial" w:hAnsi="Arial" w:cs="Arial"/>
-                <w:sz w:val="16"/>
-                <w:szCs w:val="16"/>
-              </w:rPr>
-            </w:pPr>
-            <w:r>
-              <w:rPr>
-                <w:rFonts w:ascii="Arial" w:hAnsi="Arial" w:cs="Arial"/>
-                <w:sz w:val="16"/>
-                <w:szCs w:val="16"/>
-              </w:rPr>
-              <w:t>${monitor}</w:t>
-            </w:r>
-          </w:p>
-        </w:tc>
-        <w:tc>
-          <w:tcPr>
-            <w:tcW w:w="2212" w:type="dxa"/>
-            <w:gridSpan w:val="23"/>
             <w:shd w:val="clear" w:color="auto" w:fill="D9D9D9" w:themeFill="background1" w:themeFillShade="D9"/>
             <w:vAlign w:val="center"/>
           </w:tcPr>

</xml_diff>